<commit_message>
fix typos in lab 6
</commit_message>
<xml_diff>
--- a/classes/stats2018/Lab06.docx
+++ b/classes/stats2018/Lab06.docx
@@ -49,7 +49,27 @@
           <w:sz w:val="24"/>
           <w:szCs w:val="24"/>
         </w:rPr>
-        <w:t xml:space="preserve"> (code,plots and answer to questions)</w:t>
+        <w:t xml:space="preserve"> (</w:t>
+      </w:r>
+      <w:proofErr w:type="spellStart"/>
+      <w:proofErr w:type="gramStart"/>
+      <w:r>
+        <w:rPr>
+          <w:rFonts w:ascii="Arial" w:hAnsi="Arial" w:cs="Arial"/>
+          <w:sz w:val="24"/>
+          <w:szCs w:val="24"/>
+        </w:rPr>
+        <w:t>code,plots</w:t>
+      </w:r>
+      <w:proofErr w:type="spellEnd"/>
+      <w:proofErr w:type="gramEnd"/>
+      <w:r>
+        <w:rPr>
+          <w:rFonts w:ascii="Arial" w:hAnsi="Arial" w:cs="Arial"/>
+          <w:sz w:val="24"/>
+          <w:szCs w:val="24"/>
+        </w:rPr>
+        <w:t xml:space="preserve"> and answer to questions)</w:t>
       </w:r>
       <w:r>
         <w:rPr>
@@ -86,8 +106,6 @@
         </w:rPr>
         <w:t xml:space="preserve">Make sure the text “Lab #6” is in the subject line…  </w:t>
       </w:r>
-      <w:bookmarkStart w:id="0" w:name="_GoBack"/>
-      <w:bookmarkEnd w:id="0"/>
     </w:p>
     <w:p>
       <w:pPr>
@@ -237,7 +255,25 @@
           <w:sz w:val="24"/>
           <w:szCs w:val="24"/>
         </w:rPr>
-        <w:t>(1) Install DeSeq version 1 in your version of R.</w:t>
+        <w:t xml:space="preserve">(1) Install </w:t>
+      </w:r>
+      <w:proofErr w:type="spellStart"/>
+      <w:r>
+        <w:rPr>
+          <w:rFonts w:ascii="Arial" w:hAnsi="Arial" w:cs="Arial"/>
+          <w:sz w:val="24"/>
+          <w:szCs w:val="24"/>
+        </w:rPr>
+        <w:t>DeSeq</w:t>
+      </w:r>
+      <w:proofErr w:type="spellEnd"/>
+      <w:r>
+        <w:rPr>
+          <w:rFonts w:ascii="Arial" w:hAnsi="Arial" w:cs="Arial"/>
+          <w:sz w:val="24"/>
+          <w:szCs w:val="24"/>
+        </w:rPr>
+        <w:t xml:space="preserve"> version 1 in your version of R.</w:t>
       </w:r>
     </w:p>
     <w:p>
@@ -279,7 +315,21 @@
         <w:rPr>
           <w:rFonts w:ascii="Courier New" w:hAnsi="Courier New" w:cs="Courier New"/>
         </w:rPr>
-        <w:t>source("http://bioconductor.org/biocLite.R")</w:t>
+        <w:t>source("http://bioconductor.org/</w:t>
+      </w:r>
+      <w:proofErr w:type="spellStart"/>
+      <w:r>
+        <w:rPr>
+          <w:rFonts w:ascii="Courier New" w:hAnsi="Courier New" w:cs="Courier New"/>
+        </w:rPr>
+        <w:t>biocLite.R</w:t>
+      </w:r>
+      <w:proofErr w:type="spellEnd"/>
+      <w:r>
+        <w:rPr>
+          <w:rFonts w:ascii="Courier New" w:hAnsi="Courier New" w:cs="Courier New"/>
+        </w:rPr>
+        <w:t>")</w:t>
       </w:r>
     </w:p>
     <w:p>
@@ -290,11 +340,33 @@
           <w:rFonts w:ascii="Courier New" w:hAnsi="Courier New" w:cs="Courier New"/>
         </w:rPr>
       </w:pPr>
-      <w:r>
-        <w:rPr>
-          <w:rFonts w:ascii="Courier New" w:hAnsi="Courier New" w:cs="Courier New"/>
-        </w:rPr>
-        <w:t>biocLite("DESeq")</w:t>
+      <w:proofErr w:type="spellStart"/>
+      <w:r>
+        <w:rPr>
+          <w:rFonts w:ascii="Courier New" w:hAnsi="Courier New" w:cs="Courier New"/>
+        </w:rPr>
+        <w:t>biocLite</w:t>
+      </w:r>
+      <w:proofErr w:type="spellEnd"/>
+      <w:r>
+        <w:rPr>
+          <w:rFonts w:ascii="Courier New" w:hAnsi="Courier New" w:cs="Courier New"/>
+        </w:rPr>
+        <w:t>("</w:t>
+      </w:r>
+      <w:proofErr w:type="spellStart"/>
+      <w:r>
+        <w:rPr>
+          <w:rFonts w:ascii="Courier New" w:hAnsi="Courier New" w:cs="Courier New"/>
+        </w:rPr>
+        <w:t>DESeq</w:t>
+      </w:r>
+      <w:proofErr w:type="spellEnd"/>
+      <w:r>
+        <w:rPr>
+          <w:rFonts w:ascii="Courier New" w:hAnsi="Courier New" w:cs="Courier New"/>
+        </w:rPr>
+        <w:t>")</w:t>
       </w:r>
     </w:p>
     <w:p>
@@ -317,12 +389,14 @@
         </w:rPr>
         <w:t>"</w:t>
       </w:r>
+      <w:proofErr w:type="spellStart"/>
       <w:r>
         <w:rPr>
           <w:rFonts w:ascii="Courier New" w:hAnsi="Courier New" w:cs="Courier New"/>
         </w:rPr>
         <w:t>DESeq</w:t>
       </w:r>
+      <w:proofErr w:type="spellEnd"/>
       <w:r>
         <w:rPr>
           <w:rFonts w:ascii="Courier New" w:hAnsi="Courier New" w:cs="Courier New"/>
@@ -591,6 +665,7 @@
           <w:szCs w:val="24"/>
         </w:rPr>
       </w:pPr>
+      <w:proofErr w:type="spellStart"/>
       <w:r>
         <w:rPr>
           <w:rFonts w:ascii="Arial" w:hAnsi="Arial" w:cs="Arial"/>
@@ -601,6 +676,7 @@
         </w:rPr>
         <w:t>setwd</w:t>
       </w:r>
+      <w:proofErr w:type="spellEnd"/>
       <w:r>
         <w:rPr>
           <w:rFonts w:ascii="Arial" w:hAnsi="Arial" w:cs="Arial"/>
@@ -635,13 +711,61 @@
           <w:szCs w:val="24"/>
         </w:rPr>
       </w:pPr>
-      <w:r>
-        <w:rPr>
-          <w:rFonts w:ascii="Arial" w:hAnsi="Arial" w:cs="Arial"/>
-          <w:sz w:val="24"/>
-          <w:szCs w:val="24"/>
-        </w:rPr>
-        <w:t>myT &lt;- read.table("nc101_scaff_dataCounts.txt",header=TRUE,row.names=1)</w:t>
+      <w:proofErr w:type="spellStart"/>
+      <w:r>
+        <w:rPr>
+          <w:rFonts w:ascii="Arial" w:hAnsi="Arial" w:cs="Arial"/>
+          <w:sz w:val="24"/>
+          <w:szCs w:val="24"/>
+        </w:rPr>
+        <w:t>myT</w:t>
+      </w:r>
+      <w:proofErr w:type="spellEnd"/>
+      <w:r>
+        <w:rPr>
+          <w:rFonts w:ascii="Arial" w:hAnsi="Arial" w:cs="Arial"/>
+          <w:sz w:val="24"/>
+          <w:szCs w:val="24"/>
+        </w:rPr>
+        <w:t xml:space="preserve"> &lt;- </w:t>
+      </w:r>
+      <w:proofErr w:type="spellStart"/>
+      <w:proofErr w:type="gramStart"/>
+      <w:r>
+        <w:rPr>
+          <w:rFonts w:ascii="Arial" w:hAnsi="Arial" w:cs="Arial"/>
+          <w:sz w:val="24"/>
+          <w:szCs w:val="24"/>
+        </w:rPr>
+        <w:t>read.table</w:t>
+      </w:r>
+      <w:proofErr w:type="spellEnd"/>
+      <w:proofErr w:type="gramEnd"/>
+      <w:r>
+        <w:rPr>
+          <w:rFonts w:ascii="Arial" w:hAnsi="Arial" w:cs="Arial"/>
+          <w:sz w:val="24"/>
+          <w:szCs w:val="24"/>
+        </w:rPr>
+        <w:t>("nc101_scaff_dataCounts.txt",header=</w:t>
+      </w:r>
+      <w:proofErr w:type="spellStart"/>
+      <w:r>
+        <w:rPr>
+          <w:rFonts w:ascii="Arial" w:hAnsi="Arial" w:cs="Arial"/>
+          <w:sz w:val="24"/>
+          <w:szCs w:val="24"/>
+        </w:rPr>
+        <w:t>TRUE,row.names</w:t>
+      </w:r>
+      <w:proofErr w:type="spellEnd"/>
+      <w:r>
+        <w:rPr>
+          <w:rFonts w:ascii="Arial" w:hAnsi="Arial" w:cs="Arial"/>
+          <w:sz w:val="24"/>
+          <w:szCs w:val="24"/>
+        </w:rPr>
+        <w:t>=1)</w:t>
       </w:r>
     </w:p>
     <w:p>
@@ -691,7 +815,43 @@
           <w:sz w:val="24"/>
           <w:szCs w:val="24"/>
         </w:rPr>
-        <w:t>In order to compare our results to DeSeq at the end of the lab, we will use DeSeq to normalize our spreadsheet.</w:t>
+        <w:t xml:space="preserve">In order to compare our results to </w:t>
+      </w:r>
+      <w:proofErr w:type="spellStart"/>
+      <w:r>
+        <w:rPr>
+          <w:rFonts w:ascii="Arial" w:hAnsi="Arial" w:cs="Arial"/>
+          <w:sz w:val="24"/>
+          <w:szCs w:val="24"/>
+        </w:rPr>
+        <w:t>DeSeq</w:t>
+      </w:r>
+      <w:proofErr w:type="spellEnd"/>
+      <w:r>
+        <w:rPr>
+          <w:rFonts w:ascii="Arial" w:hAnsi="Arial" w:cs="Arial"/>
+          <w:sz w:val="24"/>
+          <w:szCs w:val="24"/>
+        </w:rPr>
+        <w:t xml:space="preserve"> at the end of the lab, we will use </w:t>
+      </w:r>
+      <w:proofErr w:type="spellStart"/>
+      <w:r>
+        <w:rPr>
+          <w:rFonts w:ascii="Arial" w:hAnsi="Arial" w:cs="Arial"/>
+          <w:sz w:val="24"/>
+          <w:szCs w:val="24"/>
+        </w:rPr>
+        <w:t>DeSeq</w:t>
+      </w:r>
+      <w:proofErr w:type="spellEnd"/>
+      <w:r>
+        <w:rPr>
+          <w:rFonts w:ascii="Arial" w:hAnsi="Arial" w:cs="Arial"/>
+          <w:sz w:val="24"/>
+          <w:szCs w:val="24"/>
+        </w:rPr>
+        <w:t xml:space="preserve"> to normalize our spreadsheet.</w:t>
       </w:r>
     </w:p>
     <w:p>
@@ -752,34 +912,53 @@
           <w:sz w:val="20"/>
           <w:szCs w:val="20"/>
         </w:rPr>
-        <w:t xml:space="preserve"> &lt;- c("D2","D2","D2", "w12","w12","w12","w20","w20","w20","w20","w20")</w:t>
-      </w:r>
-    </w:p>
-    <w:p>
-      <w:pPr>
-        <w:autoSpaceDE w:val="0"/>
-        <w:autoSpaceDN w:val="0"/>
-        <w:adjustRightInd w:val="0"/>
-        <w:spacing w:after="0" w:line="240" w:lineRule="auto"/>
-        <w:rPr>
-          <w:rFonts w:ascii="Courier New" w:hAnsi="Courier New" w:cs="Courier New"/>
-          <w:sz w:val="20"/>
-          <w:szCs w:val="20"/>
-        </w:rPr>
-      </w:pPr>
-    </w:p>
-    <w:p>
-      <w:pPr>
-        <w:autoSpaceDE w:val="0"/>
-        <w:autoSpaceDN w:val="0"/>
-        <w:adjustRightInd w:val="0"/>
-        <w:spacing w:after="0" w:line="240" w:lineRule="auto"/>
-        <w:rPr>
-          <w:rFonts w:ascii="Courier New" w:hAnsi="Courier New" w:cs="Courier New"/>
-          <w:sz w:val="20"/>
-          <w:szCs w:val="20"/>
-        </w:rPr>
-      </w:pPr>
+        <w:t xml:space="preserve"> &lt;- </w:t>
+      </w:r>
+      <w:proofErr w:type="gramStart"/>
+      <w:r>
+        <w:rPr>
+          <w:rFonts w:ascii="Courier New" w:hAnsi="Courier New" w:cs="Courier New"/>
+          <w:sz w:val="20"/>
+          <w:szCs w:val="20"/>
+        </w:rPr>
+        <w:t>c(</w:t>
+      </w:r>
+      <w:proofErr w:type="gramEnd"/>
+      <w:r>
+        <w:rPr>
+          <w:rFonts w:ascii="Courier New" w:hAnsi="Courier New" w:cs="Courier New"/>
+          <w:sz w:val="20"/>
+          <w:szCs w:val="20"/>
+        </w:rPr>
+        <w:t>"D2","D2","D2", "w12","w12","w12","w20","w20","w20","w20","w20")</w:t>
+      </w:r>
+    </w:p>
+    <w:p>
+      <w:pPr>
+        <w:autoSpaceDE w:val="0"/>
+        <w:autoSpaceDN w:val="0"/>
+        <w:adjustRightInd w:val="0"/>
+        <w:spacing w:after="0" w:line="240" w:lineRule="auto"/>
+        <w:rPr>
+          <w:rFonts w:ascii="Courier New" w:hAnsi="Courier New" w:cs="Courier New"/>
+          <w:sz w:val="20"/>
+          <w:szCs w:val="20"/>
+        </w:rPr>
+      </w:pPr>
+    </w:p>
+    <w:p>
+      <w:pPr>
+        <w:autoSpaceDE w:val="0"/>
+        <w:autoSpaceDN w:val="0"/>
+        <w:adjustRightInd w:val="0"/>
+        <w:spacing w:after="0" w:line="240" w:lineRule="auto"/>
+        <w:rPr>
+          <w:rFonts w:ascii="Courier New" w:hAnsi="Courier New" w:cs="Courier New"/>
+          <w:sz w:val="20"/>
+          <w:szCs w:val="20"/>
+        </w:rPr>
+      </w:pPr>
+      <w:proofErr w:type="spellStart"/>
       <w:r>
         <w:rPr>
           <w:rFonts w:ascii="Courier New" w:hAnsi="Courier New" w:cs="Courier New"/>
@@ -790,13 +969,52 @@
         </w:rPr>
         <w:t>cds</w:t>
       </w:r>
-      <w:r>
-        <w:rPr>
-          <w:rFonts w:ascii="Courier New" w:hAnsi="Courier New" w:cs="Courier New"/>
-          <w:sz w:val="20"/>
-          <w:szCs w:val="20"/>
-        </w:rPr>
-        <w:t xml:space="preserve"> &lt;- newCountDataSet(myT, </w:t>
+      <w:proofErr w:type="spellEnd"/>
+      <w:r>
+        <w:rPr>
+          <w:rFonts w:ascii="Courier New" w:hAnsi="Courier New" w:cs="Courier New"/>
+          <w:sz w:val="20"/>
+          <w:szCs w:val="20"/>
+        </w:rPr>
+        <w:t xml:space="preserve"> &lt;- </w:t>
+      </w:r>
+      <w:proofErr w:type="spellStart"/>
+      <w:proofErr w:type="gramStart"/>
+      <w:r>
+        <w:rPr>
+          <w:rFonts w:ascii="Courier New" w:hAnsi="Courier New" w:cs="Courier New"/>
+          <w:sz w:val="20"/>
+          <w:szCs w:val="20"/>
+        </w:rPr>
+        <w:t>newCountDataSet</w:t>
+      </w:r>
+      <w:proofErr w:type="spellEnd"/>
+      <w:r>
+        <w:rPr>
+          <w:rFonts w:ascii="Courier New" w:hAnsi="Courier New" w:cs="Courier New"/>
+          <w:sz w:val="20"/>
+          <w:szCs w:val="20"/>
+        </w:rPr>
+        <w:t>(</w:t>
+      </w:r>
+      <w:proofErr w:type="spellStart"/>
+      <w:proofErr w:type="gramEnd"/>
+      <w:r>
+        <w:rPr>
+          <w:rFonts w:ascii="Courier New" w:hAnsi="Courier New" w:cs="Courier New"/>
+          <w:sz w:val="20"/>
+          <w:szCs w:val="20"/>
+        </w:rPr>
+        <w:t>myT</w:t>
+      </w:r>
+      <w:proofErr w:type="spellEnd"/>
+      <w:r>
+        <w:rPr>
+          <w:rFonts w:ascii="Courier New" w:hAnsi="Courier New" w:cs="Courier New"/>
+          <w:sz w:val="20"/>
+          <w:szCs w:val="20"/>
+        </w:rPr>
+        <w:t xml:space="preserve">, </w:t>
       </w:r>
       <w:r>
         <w:rPr>
@@ -829,6 +1047,7 @@
           <w:szCs w:val="20"/>
         </w:rPr>
       </w:pPr>
+      <w:proofErr w:type="spellStart"/>
       <w:r>
         <w:rPr>
           <w:rFonts w:ascii="Courier New" w:hAnsi="Courier New" w:cs="Courier New"/>
@@ -839,14 +1058,35 @@
         </w:rPr>
         <w:t>cds</w:t>
       </w:r>
-      <w:r>
-        <w:rPr>
-          <w:rFonts w:ascii="Courier New" w:hAnsi="Courier New" w:cs="Courier New"/>
-          <w:sz w:val="20"/>
-          <w:szCs w:val="20"/>
-        </w:rPr>
-        <w:t xml:space="preserve"> &lt;- estimateSizeFactors( </w:t>
-      </w:r>
+      <w:proofErr w:type="spellEnd"/>
+      <w:r>
+        <w:rPr>
+          <w:rFonts w:ascii="Courier New" w:hAnsi="Courier New" w:cs="Courier New"/>
+          <w:sz w:val="20"/>
+          <w:szCs w:val="20"/>
+        </w:rPr>
+        <w:t xml:space="preserve"> &lt;- </w:t>
+      </w:r>
+      <w:proofErr w:type="spellStart"/>
+      <w:proofErr w:type="gramStart"/>
+      <w:r>
+        <w:rPr>
+          <w:rFonts w:ascii="Courier New" w:hAnsi="Courier New" w:cs="Courier New"/>
+          <w:sz w:val="20"/>
+          <w:szCs w:val="20"/>
+        </w:rPr>
+        <w:t>estimateSizeFactors</w:t>
+      </w:r>
+      <w:proofErr w:type="spellEnd"/>
+      <w:r>
+        <w:rPr>
+          <w:rFonts w:ascii="Courier New" w:hAnsi="Courier New" w:cs="Courier New"/>
+          <w:sz w:val="20"/>
+          <w:szCs w:val="20"/>
+        </w:rPr>
+        <w:t xml:space="preserve">( </w:t>
+      </w:r>
+      <w:proofErr w:type="spellStart"/>
       <w:r>
         <w:rPr>
           <w:rFonts w:ascii="Courier New" w:hAnsi="Courier New" w:cs="Courier New"/>
@@ -857,6 +1097,8 @@
         </w:rPr>
         <w:t>cds</w:t>
       </w:r>
+      <w:proofErr w:type="spellEnd"/>
+      <w:proofErr w:type="gramEnd"/>
       <w:r>
         <w:rPr>
           <w:rFonts w:ascii="Courier New" w:hAnsi="Courier New" w:cs="Courier New"/>
@@ -878,6 +1120,7 @@
           <w:szCs w:val="20"/>
         </w:rPr>
       </w:pPr>
+      <w:proofErr w:type="spellStart"/>
       <w:r>
         <w:rPr>
           <w:rFonts w:ascii="Courier New" w:hAnsi="Courier New" w:cs="Courier New"/>
@@ -889,14 +1132,35 @@
         <w:lastRenderedPageBreak/>
         <w:t>cds</w:t>
       </w:r>
-      <w:r>
-        <w:rPr>
-          <w:rFonts w:ascii="Courier New" w:hAnsi="Courier New" w:cs="Courier New"/>
-          <w:sz w:val="20"/>
-          <w:szCs w:val="20"/>
-        </w:rPr>
-        <w:t xml:space="preserve"> &lt;- estimateDispersions(</w:t>
-      </w:r>
+      <w:proofErr w:type="spellEnd"/>
+      <w:r>
+        <w:rPr>
+          <w:rFonts w:ascii="Courier New" w:hAnsi="Courier New" w:cs="Courier New"/>
+          <w:sz w:val="20"/>
+          <w:szCs w:val="20"/>
+        </w:rPr>
+        <w:t xml:space="preserve"> &lt;- </w:t>
+      </w:r>
+      <w:proofErr w:type="spellStart"/>
+      <w:r>
+        <w:rPr>
+          <w:rFonts w:ascii="Courier New" w:hAnsi="Courier New" w:cs="Courier New"/>
+          <w:sz w:val="20"/>
+          <w:szCs w:val="20"/>
+        </w:rPr>
+        <w:t>estimateDispersions</w:t>
+      </w:r>
+      <w:proofErr w:type="spellEnd"/>
+      <w:r>
+        <w:rPr>
+          <w:rFonts w:ascii="Courier New" w:hAnsi="Courier New" w:cs="Courier New"/>
+          <w:sz w:val="20"/>
+          <w:szCs w:val="20"/>
+        </w:rPr>
+        <w:t>(</w:t>
+      </w:r>
+      <w:proofErr w:type="spellStart"/>
+      <w:proofErr w:type="gramStart"/>
       <w:r>
         <w:rPr>
           <w:rFonts w:ascii="Courier New" w:hAnsi="Courier New" w:cs="Courier New"/>
@@ -913,8 +1177,19 @@
           <w:sz w:val="20"/>
           <w:szCs w:val="20"/>
         </w:rPr>
-        <w:t>,sharingMode="gene-</w:t>
-      </w:r>
+        <w:t>,sharingMode</w:t>
+      </w:r>
+      <w:proofErr w:type="spellEnd"/>
+      <w:proofErr w:type="gramEnd"/>
+      <w:r>
+        <w:rPr>
+          <w:rFonts w:ascii="Courier New" w:hAnsi="Courier New" w:cs="Courier New"/>
+          <w:sz w:val="20"/>
+          <w:szCs w:val="20"/>
+        </w:rPr>
+        <w:t>="gene-</w:t>
+      </w:r>
+      <w:proofErr w:type="spellStart"/>
       <w:r>
         <w:rPr>
           <w:rFonts w:ascii="Courier New" w:hAnsi="Courier New" w:cs="Courier New"/>
@@ -925,6 +1200,7 @@
         </w:rPr>
         <w:t>est</w:t>
       </w:r>
+      <w:proofErr w:type="spellEnd"/>
       <w:r>
         <w:rPr>
           <w:rFonts w:ascii="Courier New" w:hAnsi="Courier New" w:cs="Courier New"/>
@@ -946,14 +1222,26 @@
           <w:szCs w:val="20"/>
         </w:rPr>
       </w:pPr>
-      <w:r>
-        <w:rPr>
-          <w:rFonts w:ascii="Courier New" w:hAnsi="Courier New" w:cs="Courier New"/>
-          <w:sz w:val="20"/>
-          <w:szCs w:val="20"/>
-        </w:rPr>
-        <w:t>myTNorm &lt;- counts(</w:t>
-      </w:r>
+      <w:proofErr w:type="spellStart"/>
+      <w:r>
+        <w:rPr>
+          <w:rFonts w:ascii="Courier New" w:hAnsi="Courier New" w:cs="Courier New"/>
+          <w:sz w:val="20"/>
+          <w:szCs w:val="20"/>
+        </w:rPr>
+        <w:t>myTNorm</w:t>
+      </w:r>
+      <w:proofErr w:type="spellEnd"/>
+      <w:r>
+        <w:rPr>
+          <w:rFonts w:ascii="Courier New" w:hAnsi="Courier New" w:cs="Courier New"/>
+          <w:sz w:val="20"/>
+          <w:szCs w:val="20"/>
+        </w:rPr>
+        <w:t xml:space="preserve"> &lt;- counts(</w:t>
+      </w:r>
+      <w:proofErr w:type="spellStart"/>
+      <w:proofErr w:type="gramStart"/>
       <w:r>
         <w:rPr>
           <w:rFonts w:ascii="Courier New" w:hAnsi="Courier New" w:cs="Courier New"/>
@@ -970,49 +1258,131 @@
           <w:sz w:val="20"/>
           <w:szCs w:val="20"/>
         </w:rPr>
-        <w:t>,normalized=TRUE) + 1</w:t>
-      </w:r>
-    </w:p>
-    <w:p>
-      <w:pPr>
-        <w:rPr>
-          <w:rFonts w:ascii="Arial" w:hAnsi="Arial" w:cs="Arial"/>
-          <w:sz w:val="24"/>
-          <w:szCs w:val="24"/>
-        </w:rPr>
-      </w:pPr>
-    </w:p>
-    <w:p>
-      <w:pPr>
-        <w:rPr>
-          <w:rFonts w:ascii="Arial" w:hAnsi="Arial" w:cs="Arial"/>
-          <w:sz w:val="24"/>
-          <w:szCs w:val="24"/>
-        </w:rPr>
-      </w:pPr>
-      <w:r>
-        <w:rPr>
-          <w:rFonts w:ascii="Arial" w:hAnsi="Arial" w:cs="Arial"/>
-          <w:sz w:val="24"/>
-          <w:szCs w:val="24"/>
-        </w:rPr>
-        <w:t>Note that we add a pseudo-count to the normalized spreadsheet that DeSEQ hands back to us.</w:t>
-      </w:r>
-      <w:r>
-        <w:rPr>
-          <w:rFonts w:ascii="Arial" w:hAnsi="Arial" w:cs="Arial"/>
-          <w:sz w:val="24"/>
-          <w:szCs w:val="24"/>
-        </w:rPr>
-        <w:t xml:space="preserve">  We will only use this myTNorm spreadsheet for all the calculations below.</w:t>
-      </w:r>
-      <w:r>
-        <w:rPr>
-          <w:rFonts w:ascii="Arial" w:hAnsi="Arial" w:cs="Arial"/>
-          <w:sz w:val="24"/>
-          <w:szCs w:val="24"/>
-        </w:rPr>
-        <w:t xml:space="preserve">  (We will discuss why DeSeq gave us a warning after the call to estimateDispersions in lecture #10).</w:t>
+        <w:t>,normalized</w:t>
+      </w:r>
+      <w:proofErr w:type="spellEnd"/>
+      <w:proofErr w:type="gramEnd"/>
+      <w:r>
+        <w:rPr>
+          <w:rFonts w:ascii="Courier New" w:hAnsi="Courier New" w:cs="Courier New"/>
+          <w:sz w:val="20"/>
+          <w:szCs w:val="20"/>
+        </w:rPr>
+        <w:t>=TRUE) + 1</w:t>
+      </w:r>
+    </w:p>
+    <w:p>
+      <w:pPr>
+        <w:rPr>
+          <w:rFonts w:ascii="Arial" w:hAnsi="Arial" w:cs="Arial"/>
+          <w:sz w:val="24"/>
+          <w:szCs w:val="24"/>
+        </w:rPr>
+      </w:pPr>
+    </w:p>
+    <w:p>
+      <w:pPr>
+        <w:rPr>
+          <w:rFonts w:ascii="Arial" w:hAnsi="Arial" w:cs="Arial"/>
+          <w:sz w:val="24"/>
+          <w:szCs w:val="24"/>
+        </w:rPr>
+      </w:pPr>
+      <w:r>
+        <w:rPr>
+          <w:rFonts w:ascii="Arial" w:hAnsi="Arial" w:cs="Arial"/>
+          <w:sz w:val="24"/>
+          <w:szCs w:val="24"/>
+        </w:rPr>
+        <w:t xml:space="preserve">Note that we add a pseudo-count to the normalized spreadsheet that </w:t>
+      </w:r>
+      <w:proofErr w:type="spellStart"/>
+      <w:r>
+        <w:rPr>
+          <w:rFonts w:ascii="Arial" w:hAnsi="Arial" w:cs="Arial"/>
+          <w:sz w:val="24"/>
+          <w:szCs w:val="24"/>
+        </w:rPr>
+        <w:t>DeSEQ</w:t>
+      </w:r>
+      <w:proofErr w:type="spellEnd"/>
+      <w:r>
+        <w:rPr>
+          <w:rFonts w:ascii="Arial" w:hAnsi="Arial" w:cs="Arial"/>
+          <w:sz w:val="24"/>
+          <w:szCs w:val="24"/>
+        </w:rPr>
+        <w:t xml:space="preserve"> hands back to us.</w:t>
+      </w:r>
+      <w:r>
+        <w:rPr>
+          <w:rFonts w:ascii="Arial" w:hAnsi="Arial" w:cs="Arial"/>
+          <w:sz w:val="24"/>
+          <w:szCs w:val="24"/>
+        </w:rPr>
+        <w:t xml:space="preserve">  We will only use this </w:t>
+      </w:r>
+      <w:proofErr w:type="spellStart"/>
+      <w:r>
+        <w:rPr>
+          <w:rFonts w:ascii="Arial" w:hAnsi="Arial" w:cs="Arial"/>
+          <w:sz w:val="24"/>
+          <w:szCs w:val="24"/>
+        </w:rPr>
+        <w:t>myTNorm</w:t>
+      </w:r>
+      <w:proofErr w:type="spellEnd"/>
+      <w:r>
+        <w:rPr>
+          <w:rFonts w:ascii="Arial" w:hAnsi="Arial" w:cs="Arial"/>
+          <w:sz w:val="24"/>
+          <w:szCs w:val="24"/>
+        </w:rPr>
+        <w:t xml:space="preserve"> spreadsheet for all the calculations below.</w:t>
+      </w:r>
+      <w:r>
+        <w:rPr>
+          <w:rFonts w:ascii="Arial" w:hAnsi="Arial" w:cs="Arial"/>
+          <w:sz w:val="24"/>
+          <w:szCs w:val="24"/>
+        </w:rPr>
+        <w:t xml:space="preserve">  (We will discuss why </w:t>
+      </w:r>
+      <w:proofErr w:type="spellStart"/>
+      <w:r>
+        <w:rPr>
+          <w:rFonts w:ascii="Arial" w:hAnsi="Arial" w:cs="Arial"/>
+          <w:sz w:val="24"/>
+          <w:szCs w:val="24"/>
+        </w:rPr>
+        <w:t>DeSeq</w:t>
+      </w:r>
+      <w:proofErr w:type="spellEnd"/>
+      <w:r>
+        <w:rPr>
+          <w:rFonts w:ascii="Arial" w:hAnsi="Arial" w:cs="Arial"/>
+          <w:sz w:val="24"/>
+          <w:szCs w:val="24"/>
+        </w:rPr>
+        <w:t xml:space="preserve"> gave us a warning after the call to </w:t>
+      </w:r>
+      <w:proofErr w:type="spellStart"/>
+      <w:r>
+        <w:rPr>
+          <w:rFonts w:ascii="Arial" w:hAnsi="Arial" w:cs="Arial"/>
+          <w:sz w:val="24"/>
+          <w:szCs w:val="24"/>
+        </w:rPr>
+        <w:t>estimateDispersions</w:t>
+      </w:r>
+      <w:proofErr w:type="spellEnd"/>
+      <w:r>
+        <w:rPr>
+          <w:rFonts w:ascii="Arial" w:hAnsi="Arial" w:cs="Arial"/>
+          <w:sz w:val="24"/>
+          <w:szCs w:val="24"/>
+        </w:rPr>
+        <w:t xml:space="preserve"> in lecture #10).</w:t>
       </w:r>
     </w:p>
     <w:p>
@@ -1073,7 +1443,16 @@
           <w:sz w:val="20"/>
           <w:szCs w:val="20"/>
         </w:rPr>
-        <w:t>apply(myTNorm,1,</w:t>
+        <w:t>apply(myTNorm,</w:t>
+      </w:r>
+      <w:proofErr w:type="gramStart"/>
+      <w:r>
+        <w:rPr>
+          <w:rFonts w:ascii="Courier New" w:hAnsi="Courier New" w:cs="Courier New"/>
+          <w:sz w:val="20"/>
+          <w:szCs w:val="20"/>
+        </w:rPr>
+        <w:t>1,</w:t>
       </w:r>
       <w:r>
         <w:rPr>
@@ -1085,6 +1464,7 @@
         </w:rPr>
         <w:t>var</w:t>
       </w:r>
+      <w:proofErr w:type="gramEnd"/>
       <w:r>
         <w:rPr>
           <w:rFonts w:ascii="Courier New" w:hAnsi="Courier New" w:cs="Courier New"/>
@@ -1199,7 +1579,35 @@
           <w:sz w:val="20"/>
           <w:szCs w:val="20"/>
         </w:rPr>
-        <w:t>&gt; myTNorm[1,]</w:t>
+        <w:t xml:space="preserve">&gt; </w:t>
+      </w:r>
+      <w:proofErr w:type="spellStart"/>
+      <w:proofErr w:type="gramStart"/>
+      <w:r>
+        <w:rPr>
+          <w:rFonts w:cs="Consolas"/>
+          <w:sz w:val="20"/>
+          <w:szCs w:val="20"/>
+        </w:rPr>
+        <w:t>myTNorm</w:t>
+      </w:r>
+      <w:proofErr w:type="spellEnd"/>
+      <w:r>
+        <w:rPr>
+          <w:rFonts w:cs="Consolas"/>
+          <w:sz w:val="20"/>
+          <w:szCs w:val="20"/>
+        </w:rPr>
+        <w:t>[</w:t>
+      </w:r>
+      <w:proofErr w:type="gramEnd"/>
+      <w:r>
+        <w:rPr>
+          <w:rFonts w:cs="Consolas"/>
+          <w:sz w:val="20"/>
+          <w:szCs w:val="20"/>
+        </w:rPr>
+        <w:t>1,]</w:t>
       </w:r>
     </w:p>
     <w:p>
@@ -1283,7 +1691,25 @@
           <w:sz w:val="20"/>
           <w:szCs w:val="20"/>
         </w:rPr>
-        <w:t xml:space="preserve">242.07300 227.10468  44.37141 </w:t>
+        <w:t>242.07300 227.</w:t>
+      </w:r>
+      <w:proofErr w:type="gramStart"/>
+      <w:r>
+        <w:rPr>
+          <w:rFonts w:cs="Consolas"/>
+          <w:sz w:val="20"/>
+          <w:szCs w:val="20"/>
+        </w:rPr>
+        <w:t>10468  44.37141</w:t>
+      </w:r>
+      <w:proofErr w:type="gramEnd"/>
+      <w:r>
+        <w:rPr>
+          <w:rFonts w:cs="Consolas"/>
+          <w:sz w:val="20"/>
+          <w:szCs w:val="20"/>
+        </w:rPr>
+        <w:t xml:space="preserve"> </w:t>
       </w:r>
     </w:p>
     <w:p>
@@ -1338,7 +1764,43 @@
           <w:sz w:val="24"/>
           <w:szCs w:val="24"/>
         </w:rPr>
-        <w:t xml:space="preserve">Consider just the two week (columns 1:3) and twenty week (columns 7:11) samples.  If we wanted to use the Poisson test for these two time points, we could consider that in all the two week samples there was an average of </w:t>
+        <w:t xml:space="preserve">Consider just the </w:t>
+      </w:r>
+      <w:proofErr w:type="gramStart"/>
+      <w:r>
+        <w:rPr>
+          <w:rFonts w:ascii="Arial" w:hAnsi="Arial" w:cs="Arial"/>
+          <w:sz w:val="24"/>
+          <w:szCs w:val="24"/>
+        </w:rPr>
+        <w:t>two week</w:t>
+      </w:r>
+      <w:proofErr w:type="gramEnd"/>
+      <w:r>
+        <w:rPr>
+          <w:rFonts w:ascii="Arial" w:hAnsi="Arial" w:cs="Arial"/>
+          <w:sz w:val="24"/>
+          <w:szCs w:val="24"/>
+        </w:rPr>
+        <w:t xml:space="preserve"> (columns 1:3) and twenty week (columns 7:11) samples.  If we wanted to use the Poisson test for these </w:t>
+      </w:r>
+      <w:proofErr w:type="gramStart"/>
+      <w:r>
+        <w:rPr>
+          <w:rFonts w:ascii="Arial" w:hAnsi="Arial" w:cs="Arial"/>
+          <w:sz w:val="24"/>
+          <w:szCs w:val="24"/>
+        </w:rPr>
+        <w:t>two time</w:t>
+      </w:r>
+      <w:proofErr w:type="gramEnd"/>
+      <w:r>
+        <w:rPr>
+          <w:rFonts w:ascii="Arial" w:hAnsi="Arial" w:cs="Arial"/>
+          <w:sz w:val="24"/>
+          <w:szCs w:val="24"/>
+        </w:rPr>
+        <w:t xml:space="preserve"> points, we could consider that in all the two week samples there was an average of </w:t>
       </w:r>
       <w:r>
         <w:rPr>
@@ -1391,7 +1853,43 @@
           <w:sz w:val="20"/>
           <w:szCs w:val="20"/>
         </w:rPr>
-        <w:t>&gt; apply(myTNorm[,1:3],2,sum)</w:t>
+        <w:t>&gt; apply(</w:t>
+      </w:r>
+      <w:proofErr w:type="spellStart"/>
+      <w:r>
+        <w:rPr>
+          <w:rFonts w:cs="Consolas"/>
+          <w:sz w:val="20"/>
+          <w:szCs w:val="20"/>
+        </w:rPr>
+        <w:t>myTNorm</w:t>
+      </w:r>
+      <w:proofErr w:type="spellEnd"/>
+      <w:r>
+        <w:rPr>
+          <w:rFonts w:cs="Consolas"/>
+          <w:sz w:val="20"/>
+          <w:szCs w:val="20"/>
+        </w:rPr>
+        <w:t>[,1:3],</w:t>
+      </w:r>
+      <w:proofErr w:type="gramStart"/>
+      <w:r>
+        <w:rPr>
+          <w:rFonts w:cs="Consolas"/>
+          <w:sz w:val="20"/>
+          <w:szCs w:val="20"/>
+        </w:rPr>
+        <w:t>2,sum</w:t>
+      </w:r>
+      <w:proofErr w:type="gramEnd"/>
+      <w:r>
+        <w:rPr>
+          <w:rFonts w:cs="Consolas"/>
+          <w:sz w:val="20"/>
+          <w:szCs w:val="20"/>
+        </w:rPr>
+        <w:t>)</w:t>
       </w:r>
     </w:p>
     <w:p>
@@ -1467,7 +1965,25 @@
           <w:sz w:val="20"/>
           <w:szCs w:val="20"/>
         </w:rPr>
-        <w:t>&gt; (685877.9 +  605184.5 + 642039.2) /3</w:t>
+        <w:t xml:space="preserve">&gt; (685877.9 </w:t>
+      </w:r>
+      <w:proofErr w:type="gramStart"/>
+      <w:r>
+        <w:rPr>
+          <w:rFonts w:cs="Consolas"/>
+          <w:sz w:val="20"/>
+          <w:szCs w:val="20"/>
+        </w:rPr>
+        <w:t>+  605184.5</w:t>
+      </w:r>
+      <w:proofErr w:type="gramEnd"/>
+      <w:r>
+        <w:rPr>
+          <w:rFonts w:cs="Consolas"/>
+          <w:sz w:val="20"/>
+          <w:szCs w:val="20"/>
+        </w:rPr>
+        <w:t xml:space="preserve"> + 642039.2) /3</w:t>
       </w:r>
     </w:p>
     <w:p>
@@ -1522,7 +2038,43 @@
           <w:sz w:val="24"/>
           <w:szCs w:val="24"/>
         </w:rPr>
-        <w:t>For the first gene for the two week samples, there was an average of 277.21 reads.  So the fraction of reads assigned to this gene was 277.21/</w:t>
+        <w:t xml:space="preserve">For the first gene for the </w:t>
+      </w:r>
+      <w:proofErr w:type="gramStart"/>
+      <w:r>
+        <w:rPr>
+          <w:rFonts w:ascii="Arial" w:hAnsi="Arial" w:cs="Arial"/>
+          <w:sz w:val="24"/>
+          <w:szCs w:val="24"/>
+        </w:rPr>
+        <w:t>two week</w:t>
+      </w:r>
+      <w:proofErr w:type="gramEnd"/>
+      <w:r>
+        <w:rPr>
+          <w:rFonts w:ascii="Arial" w:hAnsi="Arial" w:cs="Arial"/>
+          <w:sz w:val="24"/>
+          <w:szCs w:val="24"/>
+        </w:rPr>
+        <w:t xml:space="preserve"> samples, there was an average of 277.21 reads.  </w:t>
+      </w:r>
+      <w:proofErr w:type="gramStart"/>
+      <w:r>
+        <w:rPr>
+          <w:rFonts w:ascii="Arial" w:hAnsi="Arial" w:cs="Arial"/>
+          <w:sz w:val="24"/>
+          <w:szCs w:val="24"/>
+        </w:rPr>
+        <w:t>So</w:t>
+      </w:r>
+      <w:proofErr w:type="gramEnd"/>
+      <w:r>
+        <w:rPr>
+          <w:rFonts w:ascii="Arial" w:hAnsi="Arial" w:cs="Arial"/>
+          <w:sz w:val="24"/>
+          <w:szCs w:val="24"/>
+        </w:rPr>
+        <w:t xml:space="preserve"> the fraction of reads assigned to this gene was 277.21/</w:t>
       </w:r>
       <w:r>
         <w:rPr>
@@ -1588,7 +2140,25 @@
           <w:sz w:val="24"/>
           <w:szCs w:val="24"/>
         </w:rPr>
-        <w:t xml:space="preserve">For the twenty week timepoint, there was an average of </w:t>
+        <w:t xml:space="preserve">For the </w:t>
+      </w:r>
+      <w:proofErr w:type="gramStart"/>
+      <w:r>
+        <w:rPr>
+          <w:rFonts w:ascii="Arial" w:hAnsi="Arial" w:cs="Arial"/>
+          <w:sz w:val="24"/>
+          <w:szCs w:val="24"/>
+        </w:rPr>
+        <w:t>twenty week</w:t>
+      </w:r>
+      <w:proofErr w:type="gramEnd"/>
+      <w:r>
+        <w:rPr>
+          <w:rFonts w:ascii="Arial" w:hAnsi="Arial" w:cs="Arial"/>
+          <w:sz w:val="24"/>
+          <w:szCs w:val="24"/>
+        </w:rPr>
+        <w:t xml:space="preserve"> timepoint, there was an average of </w:t>
       </w:r>
       <w:r>
         <w:rPr>
@@ -1604,7 +2174,7 @@
           <w:sz w:val="24"/>
           <w:szCs w:val="24"/>
         </w:rPr>
-        <w:t xml:space="preserve"> reads per samples and for the first gene had an average of </w:t>
+        <w:t xml:space="preserve"> reads per samples and the first gene had an average of </w:t>
       </w:r>
       <w:r>
         <w:rPr>
@@ -1620,42 +2190,116 @@
           <w:sz w:val="24"/>
           <w:szCs w:val="24"/>
         </w:rPr>
-        <w:t xml:space="preserve"> reads for these samples.  So we can use the Poisson test to generate a p-value for the null hypothesis that the distribution of the gene was the same at the two time points:</w:t>
-      </w:r>
-    </w:p>
-    <w:p>
-      <w:pPr>
-        <w:autoSpaceDE w:val="0"/>
-        <w:autoSpaceDN w:val="0"/>
-        <w:adjustRightInd w:val="0"/>
-        <w:spacing w:after="0" w:line="240" w:lineRule="auto"/>
-        <w:rPr>
-          <w:rFonts w:cs="Consolas"/>
-          <w:sz w:val="20"/>
-          <w:szCs w:val="20"/>
-        </w:rPr>
-      </w:pPr>
-    </w:p>
-    <w:p>
-      <w:pPr>
-        <w:autoSpaceDE w:val="0"/>
-        <w:autoSpaceDN w:val="0"/>
-        <w:adjustRightInd w:val="0"/>
-        <w:spacing w:after="0" w:line="240" w:lineRule="auto"/>
-        <w:rPr>
-          <w:rFonts w:ascii="Arial" w:hAnsi="Arial" w:cs="Arial"/>
-          <w:sz w:val="24"/>
-          <w:szCs w:val="24"/>
-        </w:rPr>
-      </w:pPr>
-      <w:r>
-        <w:rPr>
-          <w:rFonts w:ascii="Courier New" w:hAnsi="Courier New" w:cs="Courier New"/>
-          <w:sz w:val="20"/>
-          <w:szCs w:val="20"/>
-        </w:rPr>
-        <w:t>poisson.test( round(195.9716), 522870.5, 0.00043, alternative="two.sided" )$p.value</w:t>
-      </w:r>
+        <w:t xml:space="preserve"> reads for these samples.  </w:t>
+      </w:r>
+      <w:proofErr w:type="gramStart"/>
+      <w:r>
+        <w:rPr>
+          <w:rFonts w:ascii="Arial" w:hAnsi="Arial" w:cs="Arial"/>
+          <w:sz w:val="24"/>
+          <w:szCs w:val="24"/>
+        </w:rPr>
+        <w:t>So</w:t>
+      </w:r>
+      <w:proofErr w:type="gramEnd"/>
+      <w:r>
+        <w:rPr>
+          <w:rFonts w:ascii="Arial" w:hAnsi="Arial" w:cs="Arial"/>
+          <w:sz w:val="24"/>
+          <w:szCs w:val="24"/>
+        </w:rPr>
+        <w:t xml:space="preserve"> we can use the Poisson test to generate a p-value for the null hypothesis that the distribution of the gene was the same at the two time points:</w:t>
+      </w:r>
+    </w:p>
+    <w:p>
+      <w:pPr>
+        <w:autoSpaceDE w:val="0"/>
+        <w:autoSpaceDN w:val="0"/>
+        <w:adjustRightInd w:val="0"/>
+        <w:spacing w:after="0" w:line="240" w:lineRule="auto"/>
+        <w:rPr>
+          <w:rFonts w:cs="Consolas"/>
+          <w:sz w:val="20"/>
+          <w:szCs w:val="20"/>
+        </w:rPr>
+      </w:pPr>
+    </w:p>
+    <w:p>
+      <w:pPr>
+        <w:autoSpaceDE w:val="0"/>
+        <w:autoSpaceDN w:val="0"/>
+        <w:adjustRightInd w:val="0"/>
+        <w:spacing w:after="0" w:line="240" w:lineRule="auto"/>
+        <w:rPr>
+          <w:rFonts w:ascii="Arial" w:hAnsi="Arial" w:cs="Arial"/>
+          <w:sz w:val="24"/>
+          <w:szCs w:val="24"/>
+        </w:rPr>
+      </w:pPr>
+      <w:proofErr w:type="spellStart"/>
+      <w:r>
+        <w:rPr>
+          <w:rFonts w:ascii="Courier New" w:hAnsi="Courier New" w:cs="Courier New"/>
+          <w:sz w:val="20"/>
+          <w:szCs w:val="20"/>
+        </w:rPr>
+        <w:t>poisson.</w:t>
+      </w:r>
+      <w:proofErr w:type="gramStart"/>
+      <w:r>
+        <w:rPr>
+          <w:rFonts w:ascii="Courier New" w:hAnsi="Courier New" w:cs="Courier New"/>
+          <w:sz w:val="20"/>
+          <w:szCs w:val="20"/>
+        </w:rPr>
+        <w:t>test</w:t>
+      </w:r>
+      <w:proofErr w:type="spellEnd"/>
+      <w:r>
+        <w:rPr>
+          <w:rFonts w:ascii="Courier New" w:hAnsi="Courier New" w:cs="Courier New"/>
+          <w:sz w:val="20"/>
+          <w:szCs w:val="20"/>
+        </w:rPr>
+        <w:t>( round</w:t>
+      </w:r>
+      <w:proofErr w:type="gramEnd"/>
+      <w:r>
+        <w:rPr>
+          <w:rFonts w:ascii="Courier New" w:hAnsi="Courier New" w:cs="Courier New"/>
+          <w:sz w:val="20"/>
+          <w:szCs w:val="20"/>
+        </w:rPr>
+        <w:t>(195.9716), 522870.5, 0.00043, alternative="</w:t>
+      </w:r>
+      <w:proofErr w:type="spellStart"/>
+      <w:r>
+        <w:rPr>
+          <w:rFonts w:ascii="Courier New" w:hAnsi="Courier New" w:cs="Courier New"/>
+          <w:sz w:val="20"/>
+          <w:szCs w:val="20"/>
+        </w:rPr>
+        <w:t>two.sided</w:t>
+      </w:r>
+      <w:proofErr w:type="spellEnd"/>
+      <w:r>
+        <w:rPr>
+          <w:rFonts w:ascii="Courier New" w:hAnsi="Courier New" w:cs="Courier New"/>
+          <w:sz w:val="20"/>
+          <w:szCs w:val="20"/>
+        </w:rPr>
+        <w:t>" )$</w:t>
+      </w:r>
+      <w:proofErr w:type="spellStart"/>
+      <w:r>
+        <w:rPr>
+          <w:rFonts w:ascii="Courier New" w:hAnsi="Courier New" w:cs="Courier New"/>
+          <w:sz w:val="20"/>
+          <w:szCs w:val="20"/>
+        </w:rPr>
+        <w:t>p.value</w:t>
+      </w:r>
+      <w:proofErr w:type="spellEnd"/>
     </w:p>
     <w:p>
       <w:pPr>
@@ -1722,15 +2366,69 @@
           <w:sz w:val="24"/>
           <w:szCs w:val="24"/>
         </w:rPr>
-        <w:t xml:space="preserve">Now calculate this p-value for each gene in the spreadsheet for the two week vs. twenty week timepoint.  </w:t>
-      </w:r>
-      <w:r>
-        <w:rPr>
-          <w:rFonts w:ascii="Arial" w:hAnsi="Arial" w:cs="Arial"/>
-          <w:sz w:val="24"/>
-          <w:szCs w:val="24"/>
-        </w:rPr>
-        <w:t xml:space="preserve">Graph the average number of sequences in the two weeks time point vs. the average number of sequences in the twenty week time point on a log-log scale.  Color your points by </w:t>
+        <w:t xml:space="preserve">Now calculate this p-value for each gene in the spreadsheet for the two </w:t>
+      </w:r>
+      <w:proofErr w:type="gramStart"/>
+      <w:r>
+        <w:rPr>
+          <w:rFonts w:ascii="Arial" w:hAnsi="Arial" w:cs="Arial"/>
+          <w:sz w:val="24"/>
+          <w:szCs w:val="24"/>
+        </w:rPr>
+        <w:t>week</w:t>
+      </w:r>
+      <w:proofErr w:type="gramEnd"/>
+      <w:r>
+        <w:rPr>
+          <w:rFonts w:ascii="Arial" w:hAnsi="Arial" w:cs="Arial"/>
+          <w:sz w:val="24"/>
+          <w:szCs w:val="24"/>
+        </w:rPr>
+        <w:t xml:space="preserve"> vs. twenty week timepoint.  </w:t>
+      </w:r>
+      <w:r>
+        <w:rPr>
+          <w:rFonts w:ascii="Arial" w:hAnsi="Arial" w:cs="Arial"/>
+          <w:sz w:val="24"/>
+          <w:szCs w:val="24"/>
+        </w:rPr>
+        <w:t xml:space="preserve">Graph the average number of sequences in the two </w:t>
+      </w:r>
+      <w:proofErr w:type="spellStart"/>
+      <w:r>
+        <w:rPr>
+          <w:rFonts w:ascii="Arial" w:hAnsi="Arial" w:cs="Arial"/>
+          <w:sz w:val="24"/>
+          <w:szCs w:val="24"/>
+        </w:rPr>
+        <w:t>weeks time</w:t>
+      </w:r>
+      <w:proofErr w:type="spellEnd"/>
+      <w:r>
+        <w:rPr>
+          <w:rFonts w:ascii="Arial" w:hAnsi="Arial" w:cs="Arial"/>
+          <w:sz w:val="24"/>
+          <w:szCs w:val="24"/>
+        </w:rPr>
+        <w:t xml:space="preserve"> point vs. the average number of sequences in the </w:t>
+      </w:r>
+      <w:proofErr w:type="gramStart"/>
+      <w:r>
+        <w:rPr>
+          <w:rFonts w:ascii="Arial" w:hAnsi="Arial" w:cs="Arial"/>
+          <w:sz w:val="24"/>
+          <w:szCs w:val="24"/>
+        </w:rPr>
+        <w:t>twenty week</w:t>
+      </w:r>
+      <w:proofErr w:type="gramEnd"/>
+      <w:r>
+        <w:rPr>
+          <w:rFonts w:ascii="Arial" w:hAnsi="Arial" w:cs="Arial"/>
+          <w:sz w:val="24"/>
+          <w:szCs w:val="24"/>
+        </w:rPr>
+        <w:t xml:space="preserve"> time point on a log-log scale.  Color your points by </w:t>
       </w:r>
     </w:p>
     <w:p>
@@ -1760,6 +2458,7 @@
           <w:szCs w:val="20"/>
         </w:rPr>
       </w:pPr>
+      <w:proofErr w:type="spellStart"/>
       <w:r>
         <w:rPr>
           <w:rFonts w:ascii="Courier New" w:hAnsi="Courier New" w:cs="Courier New"/>
@@ -1770,47 +2469,142 @@
         </w:rPr>
         <w:t>ifelse</w:t>
       </w:r>
-      <w:r>
-        <w:rPr>
-          <w:rFonts w:ascii="Courier New" w:hAnsi="Courier New" w:cs="Courier New"/>
-          <w:sz w:val="20"/>
-          <w:szCs w:val="20"/>
-        </w:rPr>
-        <w:t>(p.adjust(pValuesPoisson,method="BH") &lt; .1, "red","black" )</w:t>
-      </w:r>
-    </w:p>
-    <w:p>
-      <w:pPr>
-        <w:autoSpaceDE w:val="0"/>
-        <w:autoSpaceDN w:val="0"/>
-        <w:adjustRightInd w:val="0"/>
-        <w:spacing w:after="0" w:line="240" w:lineRule="auto"/>
-        <w:rPr>
-          <w:rFonts w:cs="Consolas"/>
-          <w:sz w:val="20"/>
-          <w:szCs w:val="20"/>
-        </w:rPr>
-      </w:pPr>
-    </w:p>
-    <w:p>
-      <w:pPr>
-        <w:autoSpaceDE w:val="0"/>
-        <w:autoSpaceDN w:val="0"/>
-        <w:adjustRightInd w:val="0"/>
-        <w:spacing w:after="0" w:line="240" w:lineRule="auto"/>
-        <w:rPr>
-          <w:rFonts w:ascii="Arial" w:hAnsi="Arial" w:cs="Arial"/>
-          <w:sz w:val="24"/>
-          <w:szCs w:val="24"/>
-        </w:rPr>
-      </w:pPr>
-      <w:r>
-        <w:rPr>
-          <w:rFonts w:ascii="Arial" w:hAnsi="Arial" w:cs="Arial"/>
-          <w:sz w:val="24"/>
-          <w:szCs w:val="24"/>
-        </w:rPr>
-        <w:t>(where pValuesPoission is a vector that holds all the results of your Poisson tests.  (We’ll see what p.adjust does in the next lecture, but every red symbol is significant under the Poisson test at a 10% false discovery rate).</w:t>
+      <w:proofErr w:type="spellEnd"/>
+      <w:r>
+        <w:rPr>
+          <w:rFonts w:ascii="Courier New" w:hAnsi="Courier New" w:cs="Courier New"/>
+          <w:sz w:val="20"/>
+          <w:szCs w:val="20"/>
+        </w:rPr>
+        <w:t>(</w:t>
+      </w:r>
+      <w:proofErr w:type="spellStart"/>
+      <w:proofErr w:type="gramStart"/>
+      <w:r>
+        <w:rPr>
+          <w:rFonts w:ascii="Courier New" w:hAnsi="Courier New" w:cs="Courier New"/>
+          <w:sz w:val="20"/>
+          <w:szCs w:val="20"/>
+        </w:rPr>
+        <w:t>p.adjust</w:t>
+      </w:r>
+      <w:proofErr w:type="spellEnd"/>
+      <w:proofErr w:type="gramEnd"/>
+      <w:r>
+        <w:rPr>
+          <w:rFonts w:ascii="Courier New" w:hAnsi="Courier New" w:cs="Courier New"/>
+          <w:sz w:val="20"/>
+          <w:szCs w:val="20"/>
+        </w:rPr>
+        <w:t>(</w:t>
+      </w:r>
+      <w:proofErr w:type="spellStart"/>
+      <w:r>
+        <w:rPr>
+          <w:rFonts w:ascii="Courier New" w:hAnsi="Courier New" w:cs="Courier New"/>
+          <w:sz w:val="20"/>
+          <w:szCs w:val="20"/>
+        </w:rPr>
+        <w:t>pValuesPoisson,method</w:t>
+      </w:r>
+      <w:proofErr w:type="spellEnd"/>
+      <w:r>
+        <w:rPr>
+          <w:rFonts w:ascii="Courier New" w:hAnsi="Courier New" w:cs="Courier New"/>
+          <w:sz w:val="20"/>
+          <w:szCs w:val="20"/>
+        </w:rPr>
+        <w:t>="BH") &lt; .1, "</w:t>
+      </w:r>
+      <w:proofErr w:type="spellStart"/>
+      <w:r>
+        <w:rPr>
+          <w:rFonts w:ascii="Courier New" w:hAnsi="Courier New" w:cs="Courier New"/>
+          <w:sz w:val="20"/>
+          <w:szCs w:val="20"/>
+        </w:rPr>
+        <w:t>red","black</w:t>
+      </w:r>
+      <w:proofErr w:type="spellEnd"/>
+      <w:r>
+        <w:rPr>
+          <w:rFonts w:ascii="Courier New" w:hAnsi="Courier New" w:cs="Courier New"/>
+          <w:sz w:val="20"/>
+          <w:szCs w:val="20"/>
+        </w:rPr>
+        <w:t>" )</w:t>
+      </w:r>
+    </w:p>
+    <w:p>
+      <w:pPr>
+        <w:autoSpaceDE w:val="0"/>
+        <w:autoSpaceDN w:val="0"/>
+        <w:adjustRightInd w:val="0"/>
+        <w:spacing w:after="0" w:line="240" w:lineRule="auto"/>
+        <w:rPr>
+          <w:rFonts w:cs="Consolas"/>
+          <w:sz w:val="20"/>
+          <w:szCs w:val="20"/>
+        </w:rPr>
+      </w:pPr>
+    </w:p>
+    <w:p>
+      <w:pPr>
+        <w:autoSpaceDE w:val="0"/>
+        <w:autoSpaceDN w:val="0"/>
+        <w:adjustRightInd w:val="0"/>
+        <w:spacing w:after="0" w:line="240" w:lineRule="auto"/>
+        <w:rPr>
+          <w:rFonts w:ascii="Arial" w:hAnsi="Arial" w:cs="Arial"/>
+          <w:sz w:val="24"/>
+          <w:szCs w:val="24"/>
+        </w:rPr>
+      </w:pPr>
+      <w:r>
+        <w:rPr>
+          <w:rFonts w:ascii="Arial" w:hAnsi="Arial" w:cs="Arial"/>
+          <w:sz w:val="24"/>
+          <w:szCs w:val="24"/>
+        </w:rPr>
+        <w:t xml:space="preserve">(where </w:t>
+      </w:r>
+      <w:proofErr w:type="spellStart"/>
+      <w:r>
+        <w:rPr>
+          <w:rFonts w:ascii="Arial" w:hAnsi="Arial" w:cs="Arial"/>
+          <w:sz w:val="24"/>
+          <w:szCs w:val="24"/>
+        </w:rPr>
+        <w:t>pValuesPoission</w:t>
+      </w:r>
+      <w:proofErr w:type="spellEnd"/>
+      <w:r>
+        <w:rPr>
+          <w:rFonts w:ascii="Arial" w:hAnsi="Arial" w:cs="Arial"/>
+          <w:sz w:val="24"/>
+          <w:szCs w:val="24"/>
+        </w:rPr>
+        <w:t xml:space="preserve"> is a vector that holds all the results of your Poisson tests.  (We’ll see what </w:t>
+      </w:r>
+      <w:proofErr w:type="spellStart"/>
+      <w:proofErr w:type="gramStart"/>
+      <w:r>
+        <w:rPr>
+          <w:rFonts w:ascii="Arial" w:hAnsi="Arial" w:cs="Arial"/>
+          <w:sz w:val="24"/>
+          <w:szCs w:val="24"/>
+        </w:rPr>
+        <w:t>p.adjust</w:t>
+      </w:r>
+      <w:proofErr w:type="spellEnd"/>
+      <w:proofErr w:type="gramEnd"/>
+      <w:r>
+        <w:rPr>
+          <w:rFonts w:ascii="Arial" w:hAnsi="Arial" w:cs="Arial"/>
+          <w:sz w:val="24"/>
+          <w:szCs w:val="24"/>
+        </w:rPr>
+        <w:t xml:space="preserve"> does in the next lecture, but every red symbol is significant under the Poisson test at a 10% false discovery rate).</w:t>
       </w:r>
     </w:p>
     <w:p>
@@ -1968,34 +2762,107 @@
           <w:sz w:val="24"/>
           <w:szCs w:val="24"/>
         </w:rPr>
-        <w:t xml:space="preserve"> statistical test, but instead of the Poisson test, we will use a negative binomial distribution based test.   In order to be able to compare our results to DeSeq, we will use DeSeq’s estimate of each genes variance.  Which we can get by:</w:t>
-      </w:r>
-    </w:p>
-    <w:p>
-      <w:pPr>
-        <w:autoSpaceDE w:val="0"/>
-        <w:autoSpaceDN w:val="0"/>
-        <w:adjustRightInd w:val="0"/>
-        <w:spacing w:after="0" w:line="240" w:lineRule="auto"/>
-        <w:rPr>
-          <w:rFonts w:ascii="Arial" w:hAnsi="Arial" w:cs="Arial"/>
-          <w:sz w:val="24"/>
-          <w:szCs w:val="24"/>
-        </w:rPr>
-      </w:pPr>
-    </w:p>
-    <w:p>
-      <w:pPr>
-        <w:autoSpaceDE w:val="0"/>
-        <w:autoSpaceDN w:val="0"/>
-        <w:adjustRightInd w:val="0"/>
-        <w:spacing w:after="0" w:line="240" w:lineRule="auto"/>
-        <w:rPr>
-          <w:rFonts w:ascii="Courier New" w:hAnsi="Courier New" w:cs="Courier New"/>
-          <w:sz w:val="20"/>
-          <w:szCs w:val="20"/>
-        </w:rPr>
-      </w:pPr>
+        <w:t xml:space="preserve"> statistical test, but instead of the Poisson test, we will use a negative binomial </w:t>
+      </w:r>
+      <w:proofErr w:type="gramStart"/>
+      <w:r>
+        <w:rPr>
+          <w:rFonts w:ascii="Arial" w:hAnsi="Arial" w:cs="Arial"/>
+          <w:sz w:val="24"/>
+          <w:szCs w:val="24"/>
+        </w:rPr>
+        <w:t>distribution based</w:t>
+      </w:r>
+      <w:proofErr w:type="gramEnd"/>
+      <w:r>
+        <w:rPr>
+          <w:rFonts w:ascii="Arial" w:hAnsi="Arial" w:cs="Arial"/>
+          <w:sz w:val="24"/>
+          <w:szCs w:val="24"/>
+        </w:rPr>
+        <w:t xml:space="preserve"> test.   </w:t>
+      </w:r>
+      <w:proofErr w:type="gramStart"/>
+      <w:r>
+        <w:rPr>
+          <w:rFonts w:ascii="Arial" w:hAnsi="Arial" w:cs="Arial"/>
+          <w:sz w:val="24"/>
+          <w:szCs w:val="24"/>
+        </w:rPr>
+        <w:t>In order to</w:t>
+      </w:r>
+      <w:proofErr w:type="gramEnd"/>
+      <w:r>
+        <w:rPr>
+          <w:rFonts w:ascii="Arial" w:hAnsi="Arial" w:cs="Arial"/>
+          <w:sz w:val="24"/>
+          <w:szCs w:val="24"/>
+        </w:rPr>
+        <w:t xml:space="preserve"> be able to compare our results to </w:t>
+      </w:r>
+      <w:proofErr w:type="spellStart"/>
+      <w:r>
+        <w:rPr>
+          <w:rFonts w:ascii="Arial" w:hAnsi="Arial" w:cs="Arial"/>
+          <w:sz w:val="24"/>
+          <w:szCs w:val="24"/>
+        </w:rPr>
+        <w:t>DeSeq</w:t>
+      </w:r>
+      <w:proofErr w:type="spellEnd"/>
+      <w:r>
+        <w:rPr>
+          <w:rFonts w:ascii="Arial" w:hAnsi="Arial" w:cs="Arial"/>
+          <w:sz w:val="24"/>
+          <w:szCs w:val="24"/>
+        </w:rPr>
+        <w:t xml:space="preserve">, we will use </w:t>
+      </w:r>
+      <w:proofErr w:type="spellStart"/>
+      <w:r>
+        <w:rPr>
+          <w:rFonts w:ascii="Arial" w:hAnsi="Arial" w:cs="Arial"/>
+          <w:sz w:val="24"/>
+          <w:szCs w:val="24"/>
+        </w:rPr>
+        <w:t>DeSeq’s</w:t>
+      </w:r>
+      <w:proofErr w:type="spellEnd"/>
+      <w:r>
+        <w:rPr>
+          <w:rFonts w:ascii="Arial" w:hAnsi="Arial" w:cs="Arial"/>
+          <w:sz w:val="24"/>
+          <w:szCs w:val="24"/>
+        </w:rPr>
+        <w:t xml:space="preserve"> estimate of each genes variance.  Which we can get by:</w:t>
+      </w:r>
+    </w:p>
+    <w:p>
+      <w:pPr>
+        <w:autoSpaceDE w:val="0"/>
+        <w:autoSpaceDN w:val="0"/>
+        <w:adjustRightInd w:val="0"/>
+        <w:spacing w:after="0" w:line="240" w:lineRule="auto"/>
+        <w:rPr>
+          <w:rFonts w:ascii="Arial" w:hAnsi="Arial" w:cs="Arial"/>
+          <w:sz w:val="24"/>
+          <w:szCs w:val="24"/>
+        </w:rPr>
+      </w:pPr>
+    </w:p>
+    <w:p>
+      <w:pPr>
+        <w:autoSpaceDE w:val="0"/>
+        <w:autoSpaceDN w:val="0"/>
+        <w:adjustRightInd w:val="0"/>
+        <w:spacing w:after="0" w:line="240" w:lineRule="auto"/>
+        <w:rPr>
+          <w:rFonts w:ascii="Courier New" w:hAnsi="Courier New" w:cs="Courier New"/>
+          <w:sz w:val="20"/>
+          <w:szCs w:val="20"/>
+        </w:rPr>
+      </w:pPr>
+      <w:proofErr w:type="spellStart"/>
       <w:r>
         <w:rPr>
           <w:rFonts w:ascii="Courier New" w:hAnsi="Courier New" w:cs="Courier New"/>
@@ -2006,13 +2873,52 @@
         </w:rPr>
         <w:t>cds</w:t>
       </w:r>
-      <w:r>
-        <w:rPr>
-          <w:rFonts w:ascii="Courier New" w:hAnsi="Courier New" w:cs="Courier New"/>
-          <w:sz w:val="20"/>
-          <w:szCs w:val="20"/>
-        </w:rPr>
-        <w:t xml:space="preserve"> &lt;- newCountDataSet(myT, </w:t>
+      <w:proofErr w:type="spellEnd"/>
+      <w:r>
+        <w:rPr>
+          <w:rFonts w:ascii="Courier New" w:hAnsi="Courier New" w:cs="Courier New"/>
+          <w:sz w:val="20"/>
+          <w:szCs w:val="20"/>
+        </w:rPr>
+        <w:t xml:space="preserve"> &lt;- </w:t>
+      </w:r>
+      <w:proofErr w:type="spellStart"/>
+      <w:proofErr w:type="gramStart"/>
+      <w:r>
+        <w:rPr>
+          <w:rFonts w:ascii="Courier New" w:hAnsi="Courier New" w:cs="Courier New"/>
+          <w:sz w:val="20"/>
+          <w:szCs w:val="20"/>
+        </w:rPr>
+        <w:t>newCountDataSet</w:t>
+      </w:r>
+      <w:proofErr w:type="spellEnd"/>
+      <w:r>
+        <w:rPr>
+          <w:rFonts w:ascii="Courier New" w:hAnsi="Courier New" w:cs="Courier New"/>
+          <w:sz w:val="20"/>
+          <w:szCs w:val="20"/>
+        </w:rPr>
+        <w:t>(</w:t>
+      </w:r>
+      <w:proofErr w:type="spellStart"/>
+      <w:proofErr w:type="gramEnd"/>
+      <w:r>
+        <w:rPr>
+          <w:rFonts w:ascii="Courier New" w:hAnsi="Courier New" w:cs="Courier New"/>
+          <w:sz w:val="20"/>
+          <w:szCs w:val="20"/>
+        </w:rPr>
+        <w:t>myT</w:t>
+      </w:r>
+      <w:proofErr w:type="spellEnd"/>
+      <w:r>
+        <w:rPr>
+          <w:rFonts w:ascii="Courier New" w:hAnsi="Courier New" w:cs="Courier New"/>
+          <w:sz w:val="20"/>
+          <w:szCs w:val="20"/>
+        </w:rPr>
+        <w:t xml:space="preserve">, </w:t>
       </w:r>
       <w:r>
         <w:rPr>
@@ -2045,6 +2951,7 @@
           <w:szCs w:val="20"/>
         </w:rPr>
       </w:pPr>
+      <w:proofErr w:type="spellStart"/>
       <w:r>
         <w:rPr>
           <w:rFonts w:ascii="Courier New" w:hAnsi="Courier New" w:cs="Courier New"/>
@@ -2055,14 +2962,35 @@
         </w:rPr>
         <w:t>cds</w:t>
       </w:r>
-      <w:r>
-        <w:rPr>
-          <w:rFonts w:ascii="Courier New" w:hAnsi="Courier New" w:cs="Courier New"/>
-          <w:sz w:val="20"/>
-          <w:szCs w:val="20"/>
-        </w:rPr>
-        <w:t xml:space="preserve"> &lt;- estimateSizeFactors( </w:t>
-      </w:r>
+      <w:proofErr w:type="spellEnd"/>
+      <w:r>
+        <w:rPr>
+          <w:rFonts w:ascii="Courier New" w:hAnsi="Courier New" w:cs="Courier New"/>
+          <w:sz w:val="20"/>
+          <w:szCs w:val="20"/>
+        </w:rPr>
+        <w:t xml:space="preserve"> &lt;- </w:t>
+      </w:r>
+      <w:proofErr w:type="spellStart"/>
+      <w:proofErr w:type="gramStart"/>
+      <w:r>
+        <w:rPr>
+          <w:rFonts w:ascii="Courier New" w:hAnsi="Courier New" w:cs="Courier New"/>
+          <w:sz w:val="20"/>
+          <w:szCs w:val="20"/>
+        </w:rPr>
+        <w:t>estimateSizeFactors</w:t>
+      </w:r>
+      <w:proofErr w:type="spellEnd"/>
+      <w:r>
+        <w:rPr>
+          <w:rFonts w:ascii="Courier New" w:hAnsi="Courier New" w:cs="Courier New"/>
+          <w:sz w:val="20"/>
+          <w:szCs w:val="20"/>
+        </w:rPr>
+        <w:t xml:space="preserve">( </w:t>
+      </w:r>
+      <w:proofErr w:type="spellStart"/>
       <w:r>
         <w:rPr>
           <w:rFonts w:ascii="Courier New" w:hAnsi="Courier New" w:cs="Courier New"/>
@@ -2073,6 +3001,8 @@
         </w:rPr>
         <w:t>cds</w:t>
       </w:r>
+      <w:proofErr w:type="spellEnd"/>
+      <w:proofErr w:type="gramEnd"/>
       <w:r>
         <w:rPr>
           <w:rFonts w:ascii="Courier New" w:hAnsi="Courier New" w:cs="Courier New"/>
@@ -2094,6 +3024,7 @@
           <w:szCs w:val="20"/>
         </w:rPr>
       </w:pPr>
+      <w:proofErr w:type="spellStart"/>
       <w:r>
         <w:rPr>
           <w:rFonts w:ascii="Courier New" w:hAnsi="Courier New" w:cs="Courier New"/>
@@ -2104,14 +3035,35 @@
         </w:rPr>
         <w:t>cds</w:t>
       </w:r>
-      <w:r>
-        <w:rPr>
-          <w:rFonts w:ascii="Courier New" w:hAnsi="Courier New" w:cs="Courier New"/>
-          <w:sz w:val="20"/>
-          <w:szCs w:val="20"/>
-        </w:rPr>
-        <w:t xml:space="preserve"> &lt;- estimateDispersions(</w:t>
-      </w:r>
+      <w:proofErr w:type="spellEnd"/>
+      <w:r>
+        <w:rPr>
+          <w:rFonts w:ascii="Courier New" w:hAnsi="Courier New" w:cs="Courier New"/>
+          <w:sz w:val="20"/>
+          <w:szCs w:val="20"/>
+        </w:rPr>
+        <w:t xml:space="preserve"> &lt;- </w:t>
+      </w:r>
+      <w:proofErr w:type="spellStart"/>
+      <w:r>
+        <w:rPr>
+          <w:rFonts w:ascii="Courier New" w:hAnsi="Courier New" w:cs="Courier New"/>
+          <w:sz w:val="20"/>
+          <w:szCs w:val="20"/>
+        </w:rPr>
+        <w:t>estimateDispersions</w:t>
+      </w:r>
+      <w:proofErr w:type="spellEnd"/>
+      <w:r>
+        <w:rPr>
+          <w:rFonts w:ascii="Courier New" w:hAnsi="Courier New" w:cs="Courier New"/>
+          <w:sz w:val="20"/>
+          <w:szCs w:val="20"/>
+        </w:rPr>
+        <w:t>(</w:t>
+      </w:r>
+      <w:proofErr w:type="spellStart"/>
+      <w:proofErr w:type="gramStart"/>
       <w:r>
         <w:rPr>
           <w:rFonts w:ascii="Courier New" w:hAnsi="Courier New" w:cs="Courier New"/>
@@ -2128,8 +3080,19 @@
           <w:sz w:val="20"/>
           <w:szCs w:val="20"/>
         </w:rPr>
-        <w:t>,sharingMode="gene-</w:t>
-      </w:r>
+        <w:t>,sharingMode</w:t>
+      </w:r>
+      <w:proofErr w:type="spellEnd"/>
+      <w:proofErr w:type="gramEnd"/>
+      <w:r>
+        <w:rPr>
+          <w:rFonts w:ascii="Courier New" w:hAnsi="Courier New" w:cs="Courier New"/>
+          <w:sz w:val="20"/>
+          <w:szCs w:val="20"/>
+        </w:rPr>
+        <w:t>="gene-</w:t>
+      </w:r>
+      <w:proofErr w:type="spellStart"/>
       <w:r>
         <w:rPr>
           <w:rFonts w:ascii="Courier New" w:hAnsi="Courier New" w:cs="Courier New"/>
@@ -2140,6 +3103,7 @@
         </w:rPr>
         <w:t>est</w:t>
       </w:r>
+      <w:proofErr w:type="spellEnd"/>
       <w:r>
         <w:rPr>
           <w:rFonts w:ascii="Courier New" w:hAnsi="Courier New" w:cs="Courier New"/>
@@ -2167,8 +3131,29 @@
           <w:sz w:val="20"/>
           <w:szCs w:val="20"/>
         </w:rPr>
-        <w:t>res &lt;- nbinomTest(</w:t>
-      </w:r>
+        <w:t xml:space="preserve">res &lt;- </w:t>
+      </w:r>
+      <w:proofErr w:type="spellStart"/>
+      <w:proofErr w:type="gramStart"/>
+      <w:r>
+        <w:rPr>
+          <w:rFonts w:ascii="Courier New" w:hAnsi="Courier New" w:cs="Courier New"/>
+          <w:sz w:val="20"/>
+          <w:szCs w:val="20"/>
+        </w:rPr>
+        <w:t>nbinomTest</w:t>
+      </w:r>
+      <w:proofErr w:type="spellEnd"/>
+      <w:r>
+        <w:rPr>
+          <w:rFonts w:ascii="Courier New" w:hAnsi="Courier New" w:cs="Courier New"/>
+          <w:sz w:val="20"/>
+          <w:szCs w:val="20"/>
+        </w:rPr>
+        <w:t>(</w:t>
+      </w:r>
+      <w:proofErr w:type="spellStart"/>
+      <w:proofErr w:type="gramEnd"/>
       <w:r>
         <w:rPr>
           <w:rFonts w:ascii="Courier New" w:hAnsi="Courier New" w:cs="Courier New"/>
@@ -2179,6 +3164,7 @@
         </w:rPr>
         <w:t>cds</w:t>
       </w:r>
+      <w:proofErr w:type="spellEnd"/>
       <w:r>
         <w:rPr>
           <w:rFonts w:ascii="Courier New" w:hAnsi="Courier New" w:cs="Courier New"/>
@@ -2221,6 +3207,8 @@
         </w:rPr>
         <w:t>means &lt;- apply(counts(</w:t>
       </w:r>
+      <w:proofErr w:type="spellStart"/>
+      <w:proofErr w:type="gramStart"/>
       <w:r>
         <w:rPr>
           <w:rFonts w:ascii="Courier New" w:hAnsi="Courier New" w:cs="Courier New"/>
@@ -2237,34 +3225,45 @@
           <w:sz w:val="20"/>
           <w:szCs w:val="20"/>
         </w:rPr>
-        <w:t>,normalized=TRUE), 1,mean)</w:t>
-      </w:r>
-    </w:p>
-    <w:p>
-      <w:pPr>
-        <w:autoSpaceDE w:val="0"/>
-        <w:autoSpaceDN w:val="0"/>
-        <w:adjustRightInd w:val="0"/>
-        <w:spacing w:after="0" w:line="240" w:lineRule="auto"/>
-        <w:rPr>
-          <w:rFonts w:ascii="Courier New" w:hAnsi="Courier New" w:cs="Courier New"/>
-          <w:sz w:val="20"/>
-          <w:szCs w:val="20"/>
-        </w:rPr>
-      </w:pPr>
-    </w:p>
-    <w:p>
-      <w:pPr>
-        <w:autoSpaceDE w:val="0"/>
-        <w:autoSpaceDN w:val="0"/>
-        <w:adjustRightInd w:val="0"/>
-        <w:spacing w:after="0" w:line="240" w:lineRule="auto"/>
-        <w:rPr>
-          <w:rFonts w:ascii="Courier New" w:hAnsi="Courier New" w:cs="Courier New"/>
-          <w:sz w:val="20"/>
-          <w:szCs w:val="20"/>
-        </w:rPr>
-      </w:pPr>
+        <w:t>,normalized</w:t>
+      </w:r>
+      <w:proofErr w:type="spellEnd"/>
+      <w:proofErr w:type="gramEnd"/>
+      <w:r>
+        <w:rPr>
+          <w:rFonts w:ascii="Courier New" w:hAnsi="Courier New" w:cs="Courier New"/>
+          <w:sz w:val="20"/>
+          <w:szCs w:val="20"/>
+        </w:rPr>
+        <w:t>=TRUE), 1,mean)</w:t>
+      </w:r>
+    </w:p>
+    <w:p>
+      <w:pPr>
+        <w:autoSpaceDE w:val="0"/>
+        <w:autoSpaceDN w:val="0"/>
+        <w:adjustRightInd w:val="0"/>
+        <w:spacing w:after="0" w:line="240" w:lineRule="auto"/>
+        <w:rPr>
+          <w:rFonts w:ascii="Courier New" w:hAnsi="Courier New" w:cs="Courier New"/>
+          <w:sz w:val="20"/>
+          <w:szCs w:val="20"/>
+        </w:rPr>
+      </w:pPr>
+    </w:p>
+    <w:p>
+      <w:pPr>
+        <w:autoSpaceDE w:val="0"/>
+        <w:autoSpaceDN w:val="0"/>
+        <w:adjustRightInd w:val="0"/>
+        <w:spacing w:after="0" w:line="240" w:lineRule="auto"/>
+        <w:rPr>
+          <w:rFonts w:ascii="Courier New" w:hAnsi="Courier New" w:cs="Courier New"/>
+          <w:sz w:val="20"/>
+          <w:szCs w:val="20"/>
+        </w:rPr>
+      </w:pPr>
+      <w:proofErr w:type="spellStart"/>
       <w:r>
         <w:rPr>
           <w:rFonts w:ascii="Courier New" w:hAnsi="Courier New" w:cs="Courier New"/>
@@ -2272,8 +3271,36 @@
           <w:szCs w:val="20"/>
         </w:rPr>
         <w:lastRenderedPageBreak/>
-        <w:t>perGeneEstimates &lt;- fitInfo(</w:t>
-      </w:r>
+        <w:t>perGeneEstimates</w:t>
+      </w:r>
+      <w:proofErr w:type="spellEnd"/>
+      <w:r>
+        <w:rPr>
+          <w:rFonts w:ascii="Courier New" w:hAnsi="Courier New" w:cs="Courier New"/>
+          <w:sz w:val="20"/>
+          <w:szCs w:val="20"/>
+        </w:rPr>
+        <w:t xml:space="preserve"> &lt;- </w:t>
+      </w:r>
+      <w:proofErr w:type="spellStart"/>
+      <w:r>
+        <w:rPr>
+          <w:rFonts w:ascii="Courier New" w:hAnsi="Courier New" w:cs="Courier New"/>
+          <w:sz w:val="20"/>
+          <w:szCs w:val="20"/>
+        </w:rPr>
+        <w:t>fitInfo</w:t>
+      </w:r>
+      <w:proofErr w:type="spellEnd"/>
+      <w:r>
+        <w:rPr>
+          <w:rFonts w:ascii="Courier New" w:hAnsi="Courier New" w:cs="Courier New"/>
+          <w:sz w:val="20"/>
+          <w:szCs w:val="20"/>
+        </w:rPr>
+        <w:t>(</w:t>
+      </w:r>
+      <w:proofErr w:type="spellStart"/>
       <w:r>
         <w:rPr>
           <w:rFonts w:ascii="Courier New" w:hAnsi="Courier New" w:cs="Courier New"/>
@@ -2284,13 +3311,32 @@
         </w:rPr>
         <w:t>cds</w:t>
       </w:r>
-      <w:r>
-        <w:rPr>
-          <w:rFonts w:ascii="Courier New" w:hAnsi="Courier New" w:cs="Courier New"/>
-          <w:sz w:val="20"/>
-          <w:szCs w:val="20"/>
-        </w:rPr>
-        <w:t>)$perGeneDispEsts * means * means</w:t>
+      <w:proofErr w:type="spellEnd"/>
+      <w:r>
+        <w:rPr>
+          <w:rFonts w:ascii="Courier New" w:hAnsi="Courier New" w:cs="Courier New"/>
+          <w:sz w:val="20"/>
+          <w:szCs w:val="20"/>
+        </w:rPr>
+        <w:t>)$</w:t>
+      </w:r>
+      <w:proofErr w:type="spellStart"/>
+      <w:r>
+        <w:rPr>
+          <w:rFonts w:ascii="Courier New" w:hAnsi="Courier New" w:cs="Courier New"/>
+          <w:sz w:val="20"/>
+          <w:szCs w:val="20"/>
+        </w:rPr>
+        <w:t>perGeneDispEsts</w:t>
+      </w:r>
+      <w:proofErr w:type="spellEnd"/>
+      <w:r>
+        <w:rPr>
+          <w:rFonts w:ascii="Courier New" w:hAnsi="Courier New" w:cs="Courier New"/>
+          <w:sz w:val="20"/>
+          <w:szCs w:val="20"/>
+        </w:rPr>
+        <w:t xml:space="preserve"> * means * means</w:t>
       </w:r>
     </w:p>
     <w:p>
@@ -2382,23 +3428,79 @@
           <w:sz w:val="24"/>
           <w:szCs w:val="24"/>
         </w:rPr>
-        <w:t xml:space="preserve">Consider again the first gene in the spreadsheet with an average number of reads of 277.21 for the two week samples. </w:t>
-      </w:r>
-      <w:r>
-        <w:rPr>
-          <w:rFonts w:ascii="Arial" w:hAnsi="Arial" w:cs="Arial"/>
-          <w:sz w:val="24"/>
-          <w:szCs w:val="24"/>
-        </w:rPr>
-        <w:t>perGeneEstimates[1]</w:t>
-      </w:r>
-      <w:r>
-        <w:rPr>
-          <w:rFonts w:ascii="Arial" w:hAnsi="Arial" w:cs="Arial"/>
-          <w:sz w:val="24"/>
-          <w:szCs w:val="24"/>
-        </w:rPr>
-        <w:t xml:space="preserve"> tells us that DeSeq’s estimate of the variance for this gene (across all samples) is </w:t>
+        <w:t xml:space="preserve">Consider again the first gene in the spreadsheet with an average number of reads of 277.21 for the </w:t>
+      </w:r>
+      <w:proofErr w:type="gramStart"/>
+      <w:r>
+        <w:rPr>
+          <w:rFonts w:ascii="Arial" w:hAnsi="Arial" w:cs="Arial"/>
+          <w:sz w:val="24"/>
+          <w:szCs w:val="24"/>
+        </w:rPr>
+        <w:t>two week</w:t>
+      </w:r>
+      <w:proofErr w:type="gramEnd"/>
+      <w:r>
+        <w:rPr>
+          <w:rFonts w:ascii="Arial" w:hAnsi="Arial" w:cs="Arial"/>
+          <w:sz w:val="24"/>
+          <w:szCs w:val="24"/>
+        </w:rPr>
+        <w:t xml:space="preserve"> samples. </w:t>
+      </w:r>
+      <w:proofErr w:type="spellStart"/>
+      <w:proofErr w:type="gramStart"/>
+      <w:r>
+        <w:rPr>
+          <w:rFonts w:ascii="Arial" w:hAnsi="Arial" w:cs="Arial"/>
+          <w:sz w:val="24"/>
+          <w:szCs w:val="24"/>
+        </w:rPr>
+        <w:t>perGeneEstimates</w:t>
+      </w:r>
+      <w:proofErr w:type="spellEnd"/>
+      <w:r>
+        <w:rPr>
+          <w:rFonts w:ascii="Arial" w:hAnsi="Arial" w:cs="Arial"/>
+          <w:sz w:val="24"/>
+          <w:szCs w:val="24"/>
+        </w:rPr>
+        <w:t>[</w:t>
+      </w:r>
+      <w:proofErr w:type="gramEnd"/>
+      <w:r>
+        <w:rPr>
+          <w:rFonts w:ascii="Arial" w:hAnsi="Arial" w:cs="Arial"/>
+          <w:sz w:val="24"/>
+          <w:szCs w:val="24"/>
+        </w:rPr>
+        <w:t>1]</w:t>
+      </w:r>
+      <w:r>
+        <w:rPr>
+          <w:rFonts w:ascii="Arial" w:hAnsi="Arial" w:cs="Arial"/>
+          <w:sz w:val="24"/>
+          <w:szCs w:val="24"/>
+        </w:rPr>
+        <w:t xml:space="preserve"> tells us that </w:t>
+      </w:r>
+      <w:proofErr w:type="spellStart"/>
+      <w:r>
+        <w:rPr>
+          <w:rFonts w:ascii="Arial" w:hAnsi="Arial" w:cs="Arial"/>
+          <w:sz w:val="24"/>
+          <w:szCs w:val="24"/>
+        </w:rPr>
+        <w:t>DeSeq’s</w:t>
+      </w:r>
+      <w:proofErr w:type="spellEnd"/>
+      <w:r>
+        <w:rPr>
+          <w:rFonts w:ascii="Arial" w:hAnsi="Arial" w:cs="Arial"/>
+          <w:sz w:val="24"/>
+          <w:szCs w:val="24"/>
+        </w:rPr>
+        <w:t xml:space="preserve"> estimate of the variance for this gene (across all samples) is </w:t>
       </w:r>
       <w:r>
         <w:rPr>
@@ -2448,7 +3550,25 @@
           <w:sz w:val="24"/>
           <w:szCs w:val="24"/>
         </w:rPr>
-        <w:t xml:space="preserve">p =  277.21 / </w:t>
+        <w:t xml:space="preserve">p </w:t>
+      </w:r>
+      <w:proofErr w:type="gramStart"/>
+      <w:r>
+        <w:rPr>
+          <w:rFonts w:ascii="Arial" w:hAnsi="Arial" w:cs="Arial"/>
+          <w:sz w:val="24"/>
+          <w:szCs w:val="24"/>
+        </w:rPr>
+        <w:t>=  277.21</w:t>
+      </w:r>
+      <w:proofErr w:type="gramEnd"/>
+      <w:r>
+        <w:rPr>
+          <w:rFonts w:ascii="Arial" w:hAnsi="Arial" w:cs="Arial"/>
+          <w:sz w:val="24"/>
+          <w:szCs w:val="24"/>
+        </w:rPr>
+        <w:t xml:space="preserve"> / </w:t>
       </w:r>
       <w:r>
         <w:rPr>
@@ -2567,42 +3687,87 @@
           <w:sz w:val="24"/>
           <w:szCs w:val="24"/>
         </w:rPr>
-        <w:t xml:space="preserve"> for this gene.  We can use the negative binomial distribution with parameters for the two week samples to test the null hypothesis that the distribution of reads is the same at the two timepoints:</w:t>
-      </w:r>
-    </w:p>
-    <w:p>
-      <w:pPr>
-        <w:autoSpaceDE w:val="0"/>
-        <w:autoSpaceDN w:val="0"/>
-        <w:adjustRightInd w:val="0"/>
-        <w:spacing w:after="0" w:line="240" w:lineRule="auto"/>
-        <w:rPr>
-          <w:rFonts w:cs="Consolas"/>
-          <w:sz w:val="20"/>
-          <w:szCs w:val="20"/>
-        </w:rPr>
-      </w:pPr>
-    </w:p>
-    <w:p>
-      <w:pPr>
-        <w:autoSpaceDE w:val="0"/>
-        <w:autoSpaceDN w:val="0"/>
-        <w:adjustRightInd w:val="0"/>
-        <w:spacing w:after="0" w:line="240" w:lineRule="auto"/>
-        <w:rPr>
-          <w:rFonts w:cs="Consolas"/>
-          <w:sz w:val="20"/>
-          <w:szCs w:val="20"/>
-        </w:rPr>
-      </w:pPr>
-      <w:r>
-        <w:rPr>
-          <w:rFonts w:cs="Consolas"/>
-          <w:sz w:val="20"/>
-          <w:szCs w:val="20"/>
-        </w:rPr>
-        <w:t>pnbinom(</w:t>
-      </w:r>
+        <w:t xml:space="preserve"> </w:t>
+      </w:r>
+      <w:r>
+        <w:rPr>
+          <w:rFonts w:ascii="Arial" w:hAnsi="Arial" w:cs="Arial"/>
+          <w:sz w:val="24"/>
+          <w:szCs w:val="24"/>
+        </w:rPr>
+        <w:t xml:space="preserve">reads </w:t>
+      </w:r>
+      <w:r>
+        <w:rPr>
+          <w:rFonts w:ascii="Arial" w:hAnsi="Arial" w:cs="Arial"/>
+          <w:sz w:val="24"/>
+          <w:szCs w:val="24"/>
+        </w:rPr>
+        <w:t xml:space="preserve">for this gene.  We can use the negative binomial distribution with parameters for the </w:t>
+      </w:r>
+      <w:proofErr w:type="gramStart"/>
+      <w:r>
+        <w:rPr>
+          <w:rFonts w:ascii="Arial" w:hAnsi="Arial" w:cs="Arial"/>
+          <w:sz w:val="24"/>
+          <w:szCs w:val="24"/>
+        </w:rPr>
+        <w:t>two week</w:t>
+      </w:r>
+      <w:proofErr w:type="gramEnd"/>
+      <w:r>
+        <w:rPr>
+          <w:rFonts w:ascii="Arial" w:hAnsi="Arial" w:cs="Arial"/>
+          <w:sz w:val="24"/>
+          <w:szCs w:val="24"/>
+        </w:rPr>
+        <w:t xml:space="preserve"> samples to test the null hypothesis that the distribution of reads is the same at the two timepoints:</w:t>
+      </w:r>
+    </w:p>
+    <w:p>
+      <w:pPr>
+        <w:autoSpaceDE w:val="0"/>
+        <w:autoSpaceDN w:val="0"/>
+        <w:adjustRightInd w:val="0"/>
+        <w:spacing w:after="0" w:line="240" w:lineRule="auto"/>
+        <w:rPr>
+          <w:rFonts w:cs="Consolas"/>
+          <w:sz w:val="20"/>
+          <w:szCs w:val="20"/>
+        </w:rPr>
+      </w:pPr>
+    </w:p>
+    <w:p>
+      <w:pPr>
+        <w:autoSpaceDE w:val="0"/>
+        <w:autoSpaceDN w:val="0"/>
+        <w:adjustRightInd w:val="0"/>
+        <w:spacing w:after="0" w:line="240" w:lineRule="auto"/>
+        <w:rPr>
+          <w:rFonts w:cs="Consolas"/>
+          <w:sz w:val="20"/>
+          <w:szCs w:val="20"/>
+        </w:rPr>
+      </w:pPr>
+      <w:proofErr w:type="spellStart"/>
+      <w:r>
+        <w:rPr>
+          <w:rFonts w:cs="Consolas"/>
+          <w:sz w:val="20"/>
+          <w:szCs w:val="20"/>
+        </w:rPr>
+        <w:t>pnbinom</w:t>
+      </w:r>
+      <w:proofErr w:type="spellEnd"/>
+      <w:r>
+        <w:rPr>
+          <w:rFonts w:cs="Consolas"/>
+          <w:sz w:val="20"/>
+          <w:szCs w:val="20"/>
+        </w:rPr>
+        <w:t>(</w:t>
+      </w:r>
+      <w:proofErr w:type="gramStart"/>
       <w:r>
         <w:rPr>
           <w:rFonts w:cs="Consolas"/>
@@ -2611,6 +3776,7 @@
         </w:rPr>
         <w:t>round(</w:t>
       </w:r>
+      <w:proofErr w:type="gramEnd"/>
       <w:r>
         <w:rPr>
           <w:rFonts w:cs="Consolas"/>
@@ -2667,7 +3833,41 @@
           <w:sz w:val="24"/>
           <w:szCs w:val="24"/>
         </w:rPr>
-        <w:t xml:space="preserve">which comes out to ~0.199.  But we want the two-sided test so we multiply </w:t>
+        <w:t xml:space="preserve">which comes out to ~0.199.  But we want </w:t>
+      </w:r>
+      <w:r>
+        <w:rPr>
+          <w:rFonts w:ascii="Arial" w:hAnsi="Arial" w:cs="Arial"/>
+          <w:sz w:val="24"/>
+          <w:szCs w:val="24"/>
+        </w:rPr>
+        <w:t>a</w:t>
+      </w:r>
+      <w:r>
+        <w:rPr>
+          <w:rFonts w:ascii="Arial" w:hAnsi="Arial" w:cs="Arial"/>
+          <w:sz w:val="24"/>
+          <w:szCs w:val="24"/>
+        </w:rPr>
+        <w:t xml:space="preserve"> two-sided </w:t>
+      </w:r>
+      <w:proofErr w:type="gramStart"/>
+      <w:r>
+        <w:rPr>
+          <w:rFonts w:ascii="Arial" w:hAnsi="Arial" w:cs="Arial"/>
+          <w:sz w:val="24"/>
+          <w:szCs w:val="24"/>
+        </w:rPr>
+        <w:t>test</w:t>
+      </w:r>
+      <w:proofErr w:type="gramEnd"/>
+      <w:r>
+        <w:rPr>
+          <w:rFonts w:ascii="Arial" w:hAnsi="Arial" w:cs="Arial"/>
+          <w:sz w:val="24"/>
+          <w:szCs w:val="24"/>
+        </w:rPr>
+        <w:t xml:space="preserve"> so we multiply </w:t>
       </w:r>
       <w:r>
         <w:rPr>
@@ -2817,34 +4017,51 @@
           <w:sz w:val="24"/>
           <w:szCs w:val="24"/>
         </w:rPr>
-        <w:t>Now, repeat this negative binomial test for ever gene in the spreadsheet.   Make a graph comparing the average # of reads at two weeks vs. twenty weeks (on a log-scale) but this time color by:</w:t>
-      </w:r>
-    </w:p>
-    <w:p>
-      <w:pPr>
-        <w:autoSpaceDE w:val="0"/>
-        <w:autoSpaceDN w:val="0"/>
-        <w:adjustRightInd w:val="0"/>
-        <w:spacing w:after="0" w:line="240" w:lineRule="auto"/>
-        <w:rPr>
-          <w:rFonts w:ascii="Arial" w:hAnsi="Arial" w:cs="Arial"/>
-          <w:sz w:val="24"/>
-          <w:szCs w:val="24"/>
-        </w:rPr>
-      </w:pPr>
-    </w:p>
-    <w:p>
-      <w:pPr>
-        <w:autoSpaceDE w:val="0"/>
-        <w:autoSpaceDN w:val="0"/>
-        <w:adjustRightInd w:val="0"/>
-        <w:spacing w:after="0" w:line="240" w:lineRule="auto"/>
-        <w:rPr>
-          <w:rFonts w:ascii="Courier New" w:hAnsi="Courier New" w:cs="Courier New"/>
-          <w:sz w:val="20"/>
-          <w:szCs w:val="20"/>
-        </w:rPr>
-      </w:pPr>
+        <w:t>Now, repeat this negative binomial test for ever</w:t>
+      </w:r>
+      <w:r>
+        <w:rPr>
+          <w:rFonts w:ascii="Arial" w:hAnsi="Arial" w:cs="Arial"/>
+          <w:sz w:val="24"/>
+          <w:szCs w:val="24"/>
+        </w:rPr>
+        <w:t>y</w:t>
+      </w:r>
+      <w:r>
+        <w:rPr>
+          <w:rFonts w:ascii="Arial" w:hAnsi="Arial" w:cs="Arial"/>
+          <w:sz w:val="24"/>
+          <w:szCs w:val="24"/>
+        </w:rPr>
+        <w:t xml:space="preserve"> gene in the spreadsheet.   Make a graph comparing the average # of reads at two weeks vs. twenty weeks (on a log-scale) but this time color by:</w:t>
+      </w:r>
+    </w:p>
+    <w:p>
+      <w:pPr>
+        <w:autoSpaceDE w:val="0"/>
+        <w:autoSpaceDN w:val="0"/>
+        <w:adjustRightInd w:val="0"/>
+        <w:spacing w:after="0" w:line="240" w:lineRule="auto"/>
+        <w:rPr>
+          <w:rFonts w:ascii="Arial" w:hAnsi="Arial" w:cs="Arial"/>
+          <w:sz w:val="24"/>
+          <w:szCs w:val="24"/>
+        </w:rPr>
+      </w:pPr>
+    </w:p>
+    <w:p>
+      <w:pPr>
+        <w:autoSpaceDE w:val="0"/>
+        <w:autoSpaceDN w:val="0"/>
+        <w:adjustRightInd w:val="0"/>
+        <w:spacing w:after="0" w:line="240" w:lineRule="auto"/>
+        <w:rPr>
+          <w:rFonts w:ascii="Courier New" w:hAnsi="Courier New" w:cs="Courier New"/>
+          <w:sz w:val="20"/>
+          <w:szCs w:val="20"/>
+        </w:rPr>
+      </w:pPr>
+      <w:proofErr w:type="spellStart"/>
       <w:r>
         <w:rPr>
           <w:rFonts w:ascii="Courier New" w:hAnsi="Courier New" w:cs="Courier New"/>
@@ -2855,13 +4072,70 @@
         </w:rPr>
         <w:t>ifelse</w:t>
       </w:r>
-      <w:r>
-        <w:rPr>
-          <w:rFonts w:ascii="Courier New" w:hAnsi="Courier New" w:cs="Courier New"/>
-          <w:sz w:val="20"/>
-          <w:szCs w:val="20"/>
-        </w:rPr>
-        <w:t>(p.adjust(pValuesNegativeBinomial,method="BH") &lt; .1, "red","black" )</w:t>
+      <w:proofErr w:type="spellEnd"/>
+      <w:r>
+        <w:rPr>
+          <w:rFonts w:ascii="Courier New" w:hAnsi="Courier New" w:cs="Courier New"/>
+          <w:sz w:val="20"/>
+          <w:szCs w:val="20"/>
+        </w:rPr>
+        <w:t>(</w:t>
+      </w:r>
+      <w:proofErr w:type="spellStart"/>
+      <w:proofErr w:type="gramStart"/>
+      <w:r>
+        <w:rPr>
+          <w:rFonts w:ascii="Courier New" w:hAnsi="Courier New" w:cs="Courier New"/>
+          <w:sz w:val="20"/>
+          <w:szCs w:val="20"/>
+        </w:rPr>
+        <w:t>p.adjust</w:t>
+      </w:r>
+      <w:proofErr w:type="spellEnd"/>
+      <w:proofErr w:type="gramEnd"/>
+      <w:r>
+        <w:rPr>
+          <w:rFonts w:ascii="Courier New" w:hAnsi="Courier New" w:cs="Courier New"/>
+          <w:sz w:val="20"/>
+          <w:szCs w:val="20"/>
+        </w:rPr>
+        <w:t>(</w:t>
+      </w:r>
+      <w:proofErr w:type="spellStart"/>
+      <w:r>
+        <w:rPr>
+          <w:rFonts w:ascii="Courier New" w:hAnsi="Courier New" w:cs="Courier New"/>
+          <w:sz w:val="20"/>
+          <w:szCs w:val="20"/>
+        </w:rPr>
+        <w:t>pValuesNegativeBinomial,method</w:t>
+      </w:r>
+      <w:proofErr w:type="spellEnd"/>
+      <w:r>
+        <w:rPr>
+          <w:rFonts w:ascii="Courier New" w:hAnsi="Courier New" w:cs="Courier New"/>
+          <w:sz w:val="20"/>
+          <w:szCs w:val="20"/>
+        </w:rPr>
+        <w:t>="BH") &lt; .1, "</w:t>
+      </w:r>
+      <w:proofErr w:type="spellStart"/>
+      <w:r>
+        <w:rPr>
+          <w:rFonts w:ascii="Courier New" w:hAnsi="Courier New" w:cs="Courier New"/>
+          <w:sz w:val="20"/>
+          <w:szCs w:val="20"/>
+        </w:rPr>
+        <w:t>red","black</w:t>
+      </w:r>
+      <w:proofErr w:type="spellEnd"/>
+      <w:r>
+        <w:rPr>
+          <w:rFonts w:ascii="Courier New" w:hAnsi="Courier New" w:cs="Courier New"/>
+          <w:sz w:val="20"/>
+          <w:szCs w:val="20"/>
+        </w:rPr>
+        <w:t>" )</w:t>
       </w:r>
     </w:p>
     <w:p>
@@ -2897,13 +4171,23 @@
         </w:rPr>
         <w:t xml:space="preserve">where </w:t>
       </w:r>
-      <w:r>
-        <w:rPr>
-          <w:rFonts w:ascii="Courier New" w:hAnsi="Courier New" w:cs="Courier New"/>
-          <w:sz w:val="20"/>
-          <w:szCs w:val="20"/>
-        </w:rPr>
-        <w:t xml:space="preserve">pValuesNegativeBinomial </w:t>
+      <w:proofErr w:type="spellStart"/>
+      <w:r>
+        <w:rPr>
+          <w:rFonts w:ascii="Courier New" w:hAnsi="Courier New" w:cs="Courier New"/>
+          <w:sz w:val="20"/>
+          <w:szCs w:val="20"/>
+        </w:rPr>
+        <w:t>pValuesNegativeBinomial</w:t>
+      </w:r>
+      <w:proofErr w:type="spellEnd"/>
+      <w:r>
+        <w:rPr>
+          <w:rFonts w:ascii="Courier New" w:hAnsi="Courier New" w:cs="Courier New"/>
+          <w:sz w:val="20"/>
+          <w:szCs w:val="20"/>
+        </w:rPr>
+        <w:t xml:space="preserve"> </w:t>
       </w:r>
       <w:r>
         <w:rPr>
@@ -2979,34 +4263,53 @@
           <w:sz w:val="24"/>
           <w:szCs w:val="24"/>
         </w:rPr>
-        <w:t>(8) Finally, we will compare our results to DeSeq’s statistical test.  As above run</w:t>
-      </w:r>
-    </w:p>
-    <w:p>
-      <w:pPr>
-        <w:autoSpaceDE w:val="0"/>
-        <w:autoSpaceDN w:val="0"/>
-        <w:adjustRightInd w:val="0"/>
-        <w:spacing w:after="0" w:line="240" w:lineRule="auto"/>
-        <w:rPr>
-          <w:rFonts w:ascii="Arial" w:hAnsi="Arial" w:cs="Arial"/>
-          <w:sz w:val="24"/>
-          <w:szCs w:val="24"/>
-        </w:rPr>
-      </w:pPr>
-    </w:p>
-    <w:p>
-      <w:pPr>
-        <w:autoSpaceDE w:val="0"/>
-        <w:autoSpaceDN w:val="0"/>
-        <w:adjustRightInd w:val="0"/>
-        <w:spacing w:after="0" w:line="240" w:lineRule="auto"/>
-        <w:rPr>
-          <w:rFonts w:ascii="Courier New" w:hAnsi="Courier New" w:cs="Courier New"/>
-          <w:sz w:val="20"/>
-          <w:szCs w:val="20"/>
-        </w:rPr>
-      </w:pPr>
+        <w:t xml:space="preserve">(8) Finally, we will compare our results to </w:t>
+      </w:r>
+      <w:proofErr w:type="spellStart"/>
+      <w:r>
+        <w:rPr>
+          <w:rFonts w:ascii="Arial" w:hAnsi="Arial" w:cs="Arial"/>
+          <w:sz w:val="24"/>
+          <w:szCs w:val="24"/>
+        </w:rPr>
+        <w:t>DeSeq’s</w:t>
+      </w:r>
+      <w:proofErr w:type="spellEnd"/>
+      <w:r>
+        <w:rPr>
+          <w:rFonts w:ascii="Arial" w:hAnsi="Arial" w:cs="Arial"/>
+          <w:sz w:val="24"/>
+          <w:szCs w:val="24"/>
+        </w:rPr>
+        <w:t xml:space="preserve"> statistical test.  As above run</w:t>
+      </w:r>
+    </w:p>
+    <w:p>
+      <w:pPr>
+        <w:autoSpaceDE w:val="0"/>
+        <w:autoSpaceDN w:val="0"/>
+        <w:adjustRightInd w:val="0"/>
+        <w:spacing w:after="0" w:line="240" w:lineRule="auto"/>
+        <w:rPr>
+          <w:rFonts w:ascii="Arial" w:hAnsi="Arial" w:cs="Arial"/>
+          <w:sz w:val="24"/>
+          <w:szCs w:val="24"/>
+        </w:rPr>
+      </w:pPr>
+    </w:p>
+    <w:p>
+      <w:pPr>
+        <w:autoSpaceDE w:val="0"/>
+        <w:autoSpaceDN w:val="0"/>
+        <w:adjustRightInd w:val="0"/>
+        <w:spacing w:after="0" w:line="240" w:lineRule="auto"/>
+        <w:rPr>
+          <w:rFonts w:ascii="Courier New" w:hAnsi="Courier New" w:cs="Courier New"/>
+          <w:sz w:val="20"/>
+          <w:szCs w:val="20"/>
+        </w:rPr>
+      </w:pPr>
+      <w:proofErr w:type="spellStart"/>
       <w:r>
         <w:rPr>
           <w:rFonts w:ascii="Courier New" w:hAnsi="Courier New" w:cs="Courier New"/>
@@ -3017,13 +4320,52 @@
         </w:rPr>
         <w:t>cds</w:t>
       </w:r>
-      <w:r>
-        <w:rPr>
-          <w:rFonts w:ascii="Courier New" w:hAnsi="Courier New" w:cs="Courier New"/>
-          <w:sz w:val="20"/>
-          <w:szCs w:val="20"/>
-        </w:rPr>
-        <w:t xml:space="preserve"> &lt;- newCountDataSet(myT, </w:t>
+      <w:proofErr w:type="spellEnd"/>
+      <w:r>
+        <w:rPr>
+          <w:rFonts w:ascii="Courier New" w:hAnsi="Courier New" w:cs="Courier New"/>
+          <w:sz w:val="20"/>
+          <w:szCs w:val="20"/>
+        </w:rPr>
+        <w:t xml:space="preserve"> &lt;- </w:t>
+      </w:r>
+      <w:proofErr w:type="spellStart"/>
+      <w:proofErr w:type="gramStart"/>
+      <w:r>
+        <w:rPr>
+          <w:rFonts w:ascii="Courier New" w:hAnsi="Courier New" w:cs="Courier New"/>
+          <w:sz w:val="20"/>
+          <w:szCs w:val="20"/>
+        </w:rPr>
+        <w:t>newCountDataSet</w:t>
+      </w:r>
+      <w:proofErr w:type="spellEnd"/>
+      <w:r>
+        <w:rPr>
+          <w:rFonts w:ascii="Courier New" w:hAnsi="Courier New" w:cs="Courier New"/>
+          <w:sz w:val="20"/>
+          <w:szCs w:val="20"/>
+        </w:rPr>
+        <w:t>(</w:t>
+      </w:r>
+      <w:proofErr w:type="spellStart"/>
+      <w:proofErr w:type="gramEnd"/>
+      <w:r>
+        <w:rPr>
+          <w:rFonts w:ascii="Courier New" w:hAnsi="Courier New" w:cs="Courier New"/>
+          <w:sz w:val="20"/>
+          <w:szCs w:val="20"/>
+        </w:rPr>
+        <w:t>myT</w:t>
+      </w:r>
+      <w:proofErr w:type="spellEnd"/>
+      <w:r>
+        <w:rPr>
+          <w:rFonts w:ascii="Courier New" w:hAnsi="Courier New" w:cs="Courier New"/>
+          <w:sz w:val="20"/>
+          <w:szCs w:val="20"/>
+        </w:rPr>
+        <w:t xml:space="preserve">, </w:t>
       </w:r>
       <w:r>
         <w:rPr>
@@ -3056,6 +4398,7 @@
           <w:szCs w:val="20"/>
         </w:rPr>
       </w:pPr>
+      <w:proofErr w:type="spellStart"/>
       <w:r>
         <w:rPr>
           <w:rFonts w:ascii="Courier New" w:hAnsi="Courier New" w:cs="Courier New"/>
@@ -3066,14 +4409,35 @@
         </w:rPr>
         <w:t>cds</w:t>
       </w:r>
-      <w:r>
-        <w:rPr>
-          <w:rFonts w:ascii="Courier New" w:hAnsi="Courier New" w:cs="Courier New"/>
-          <w:sz w:val="20"/>
-          <w:szCs w:val="20"/>
-        </w:rPr>
-        <w:t xml:space="preserve"> &lt;- estimateSizeFactors( </w:t>
-      </w:r>
+      <w:proofErr w:type="spellEnd"/>
+      <w:r>
+        <w:rPr>
+          <w:rFonts w:ascii="Courier New" w:hAnsi="Courier New" w:cs="Courier New"/>
+          <w:sz w:val="20"/>
+          <w:szCs w:val="20"/>
+        </w:rPr>
+        <w:t xml:space="preserve"> &lt;- </w:t>
+      </w:r>
+      <w:proofErr w:type="spellStart"/>
+      <w:proofErr w:type="gramStart"/>
+      <w:r>
+        <w:rPr>
+          <w:rFonts w:ascii="Courier New" w:hAnsi="Courier New" w:cs="Courier New"/>
+          <w:sz w:val="20"/>
+          <w:szCs w:val="20"/>
+        </w:rPr>
+        <w:t>estimateSizeFactors</w:t>
+      </w:r>
+      <w:proofErr w:type="spellEnd"/>
+      <w:r>
+        <w:rPr>
+          <w:rFonts w:ascii="Courier New" w:hAnsi="Courier New" w:cs="Courier New"/>
+          <w:sz w:val="20"/>
+          <w:szCs w:val="20"/>
+        </w:rPr>
+        <w:t xml:space="preserve">( </w:t>
+      </w:r>
+      <w:proofErr w:type="spellStart"/>
       <w:r>
         <w:rPr>
           <w:rFonts w:ascii="Courier New" w:hAnsi="Courier New" w:cs="Courier New"/>
@@ -3084,6 +4448,8 @@
         </w:rPr>
         <w:t>cds</w:t>
       </w:r>
+      <w:proofErr w:type="spellEnd"/>
+      <w:proofErr w:type="gramEnd"/>
       <w:r>
         <w:rPr>
           <w:rFonts w:ascii="Courier New" w:hAnsi="Courier New" w:cs="Courier New"/>
@@ -3105,6 +4471,7 @@
           <w:szCs w:val="20"/>
         </w:rPr>
       </w:pPr>
+      <w:proofErr w:type="spellStart"/>
       <w:r>
         <w:rPr>
           <w:rFonts w:ascii="Courier New" w:hAnsi="Courier New" w:cs="Courier New"/>
@@ -3115,14 +4482,35 @@
         </w:rPr>
         <w:t>cds</w:t>
       </w:r>
-      <w:r>
-        <w:rPr>
-          <w:rFonts w:ascii="Courier New" w:hAnsi="Courier New" w:cs="Courier New"/>
-          <w:sz w:val="20"/>
-          <w:szCs w:val="20"/>
-        </w:rPr>
-        <w:t xml:space="preserve"> &lt;- estimateDispersions(</w:t>
-      </w:r>
+      <w:proofErr w:type="spellEnd"/>
+      <w:r>
+        <w:rPr>
+          <w:rFonts w:ascii="Courier New" w:hAnsi="Courier New" w:cs="Courier New"/>
+          <w:sz w:val="20"/>
+          <w:szCs w:val="20"/>
+        </w:rPr>
+        <w:t xml:space="preserve"> &lt;- </w:t>
+      </w:r>
+      <w:proofErr w:type="spellStart"/>
+      <w:r>
+        <w:rPr>
+          <w:rFonts w:ascii="Courier New" w:hAnsi="Courier New" w:cs="Courier New"/>
+          <w:sz w:val="20"/>
+          <w:szCs w:val="20"/>
+        </w:rPr>
+        <w:t>estimateDispersions</w:t>
+      </w:r>
+      <w:proofErr w:type="spellEnd"/>
+      <w:r>
+        <w:rPr>
+          <w:rFonts w:ascii="Courier New" w:hAnsi="Courier New" w:cs="Courier New"/>
+          <w:sz w:val="20"/>
+          <w:szCs w:val="20"/>
+        </w:rPr>
+        <w:t>(</w:t>
+      </w:r>
+      <w:proofErr w:type="spellStart"/>
+      <w:proofErr w:type="gramStart"/>
       <w:r>
         <w:rPr>
           <w:rFonts w:ascii="Courier New" w:hAnsi="Courier New" w:cs="Courier New"/>
@@ -3139,8 +4527,19 @@
           <w:sz w:val="20"/>
           <w:szCs w:val="20"/>
         </w:rPr>
-        <w:t>,sharingMode="gene-</w:t>
-      </w:r>
+        <w:t>,sharingMode</w:t>
+      </w:r>
+      <w:proofErr w:type="spellEnd"/>
+      <w:proofErr w:type="gramEnd"/>
+      <w:r>
+        <w:rPr>
+          <w:rFonts w:ascii="Courier New" w:hAnsi="Courier New" w:cs="Courier New"/>
+          <w:sz w:val="20"/>
+          <w:szCs w:val="20"/>
+        </w:rPr>
+        <w:t>="gene-</w:t>
+      </w:r>
+      <w:proofErr w:type="spellStart"/>
       <w:r>
         <w:rPr>
           <w:rFonts w:ascii="Courier New" w:hAnsi="Courier New" w:cs="Courier New"/>
@@ -3151,6 +4550,7 @@
         </w:rPr>
         <w:t>est</w:t>
       </w:r>
+      <w:proofErr w:type="spellEnd"/>
       <w:r>
         <w:rPr>
           <w:rFonts w:ascii="Courier New" w:hAnsi="Courier New" w:cs="Courier New"/>
@@ -3178,8 +4578,29 @@
           <w:sz w:val="20"/>
           <w:szCs w:val="20"/>
         </w:rPr>
-        <w:t>res &lt;- nbinomTest(</w:t>
-      </w:r>
+        <w:t xml:space="preserve">res &lt;- </w:t>
+      </w:r>
+      <w:proofErr w:type="spellStart"/>
+      <w:proofErr w:type="gramStart"/>
+      <w:r>
+        <w:rPr>
+          <w:rFonts w:ascii="Courier New" w:hAnsi="Courier New" w:cs="Courier New"/>
+          <w:sz w:val="20"/>
+          <w:szCs w:val="20"/>
+        </w:rPr>
+        <w:t>nbinomTest</w:t>
+      </w:r>
+      <w:proofErr w:type="spellEnd"/>
+      <w:r>
+        <w:rPr>
+          <w:rFonts w:ascii="Courier New" w:hAnsi="Courier New" w:cs="Courier New"/>
+          <w:sz w:val="20"/>
+          <w:szCs w:val="20"/>
+        </w:rPr>
+        <w:t>(</w:t>
+      </w:r>
+      <w:proofErr w:type="spellStart"/>
+      <w:proofErr w:type="gramEnd"/>
       <w:r>
         <w:rPr>
           <w:rFonts w:ascii="Courier New" w:hAnsi="Courier New" w:cs="Courier New"/>
@@ -3190,6 +4611,7 @@
         </w:rPr>
         <w:t>cds</w:t>
       </w:r>
+      <w:proofErr w:type="spellEnd"/>
       <w:r>
         <w:rPr>
           <w:rFonts w:ascii="Courier New" w:hAnsi="Courier New" w:cs="Courier New"/>
@@ -3230,8 +4652,45 @@
           <w:sz w:val="24"/>
           <w:szCs w:val="24"/>
         </w:rPr>
-        <w:t xml:space="preserve">Graph the -10(pValues from your negative test) vs. DeSeq’s results (which you can get from </w:t>
-      </w:r>
+        <w:t>Graph the -10(</w:t>
+      </w:r>
+      <w:proofErr w:type="spellStart"/>
+      <w:r>
+        <w:rPr>
+          <w:rFonts w:ascii="Arial" w:hAnsi="Arial" w:cs="Arial"/>
+          <w:sz w:val="24"/>
+          <w:szCs w:val="24"/>
+        </w:rPr>
+        <w:t>pValues</w:t>
+      </w:r>
+      <w:proofErr w:type="spellEnd"/>
+      <w:r>
+        <w:rPr>
+          <w:rFonts w:ascii="Arial" w:hAnsi="Arial" w:cs="Arial"/>
+          <w:sz w:val="24"/>
+          <w:szCs w:val="24"/>
+        </w:rPr>
+        <w:t xml:space="preserve"> from your negative test) vs. </w:t>
+      </w:r>
+      <w:proofErr w:type="spellStart"/>
+      <w:r>
+        <w:rPr>
+          <w:rFonts w:ascii="Arial" w:hAnsi="Arial" w:cs="Arial"/>
+          <w:sz w:val="24"/>
+          <w:szCs w:val="24"/>
+        </w:rPr>
+        <w:t>DeSeq’s</w:t>
+      </w:r>
+      <w:proofErr w:type="spellEnd"/>
+      <w:r>
+        <w:rPr>
+          <w:rFonts w:ascii="Arial" w:hAnsi="Arial" w:cs="Arial"/>
+          <w:sz w:val="24"/>
+          <w:szCs w:val="24"/>
+        </w:rPr>
+        <w:t xml:space="preserve"> results (which you can get from </w:t>
+      </w:r>
+      <w:proofErr w:type="spellStart"/>
       <w:r>
         <w:rPr>
           <w:rFonts w:ascii="Courier New" w:hAnsi="Courier New" w:cs="Courier New"/>
@@ -3248,15 +4707,104 @@
           <w:szCs w:val="20"/>
           <w:u w:val="single"/>
         </w:rPr>
-        <w:t xml:space="preserve">pval </w:t>
-      </w:r>
-      <w:r>
-        <w:rPr>
-          <w:rFonts w:ascii="Arial" w:hAnsi="Arial" w:cs="Arial"/>
-          <w:sz w:val="24"/>
-          <w:szCs w:val="24"/>
-        </w:rPr>
-        <w:t xml:space="preserve">after running the code above.  As a check on your code, here is my graph (next page).  You can see that our code give broadly similar results to DeSeq, although our much simpler code is not exactly the same as DeSeq’s more complex </w:t>
+        <w:t>pval</w:t>
+      </w:r>
+      <w:proofErr w:type="spellEnd"/>
+      <w:r>
+        <w:rPr>
+          <w:rFonts w:ascii="Courier New" w:hAnsi="Courier New" w:cs="Courier New"/>
+          <w:color w:val="000000"/>
+          <w:sz w:val="20"/>
+          <w:szCs w:val="20"/>
+          <w:u w:val="single"/>
+        </w:rPr>
+        <w:t xml:space="preserve"> </w:t>
+      </w:r>
+      <w:r>
+        <w:rPr>
+          <w:rFonts w:ascii="Arial" w:hAnsi="Arial" w:cs="Arial"/>
+          <w:sz w:val="24"/>
+          <w:szCs w:val="24"/>
+        </w:rPr>
+        <w:t xml:space="preserve">after running the code above.  As a check on your code, here is my graph (next page).  You can see that our </w:t>
+      </w:r>
+      <w:r>
+        <w:rPr>
+          <w:rFonts w:ascii="Arial" w:hAnsi="Arial" w:cs="Arial"/>
+          <w:sz w:val="24"/>
+          <w:szCs w:val="24"/>
+        </w:rPr>
+        <w:t xml:space="preserve">very simple </w:t>
+      </w:r>
+      <w:r>
+        <w:rPr>
+          <w:rFonts w:ascii="Arial" w:hAnsi="Arial" w:cs="Arial"/>
+          <w:sz w:val="24"/>
+          <w:szCs w:val="24"/>
+        </w:rPr>
+        <w:t>code give</w:t>
+      </w:r>
+      <w:r>
+        <w:rPr>
+          <w:rFonts w:ascii="Arial" w:hAnsi="Arial" w:cs="Arial"/>
+          <w:sz w:val="24"/>
+          <w:szCs w:val="24"/>
+        </w:rPr>
+        <w:t>s</w:t>
+      </w:r>
+      <w:r>
+        <w:rPr>
+          <w:rFonts w:ascii="Arial" w:hAnsi="Arial" w:cs="Arial"/>
+          <w:sz w:val="24"/>
+          <w:szCs w:val="24"/>
+        </w:rPr>
+        <w:t xml:space="preserve"> broadly similar results to </w:t>
+      </w:r>
+      <w:proofErr w:type="spellStart"/>
+      <w:r>
+        <w:rPr>
+          <w:rFonts w:ascii="Arial" w:hAnsi="Arial" w:cs="Arial"/>
+          <w:sz w:val="24"/>
+          <w:szCs w:val="24"/>
+        </w:rPr>
+        <w:t>DeSeq</w:t>
+      </w:r>
+      <w:proofErr w:type="spellEnd"/>
+      <w:r>
+        <w:rPr>
+          <w:rFonts w:ascii="Arial" w:hAnsi="Arial" w:cs="Arial"/>
+          <w:sz w:val="24"/>
+          <w:szCs w:val="24"/>
+        </w:rPr>
+        <w:t xml:space="preserve">, although our simpler code </w:t>
+      </w:r>
+      <w:bookmarkStart w:id="0" w:name="_GoBack"/>
+      <w:bookmarkEnd w:id="0"/>
+      <w:r>
+        <w:rPr>
+          <w:rFonts w:ascii="Arial" w:hAnsi="Arial" w:cs="Arial"/>
+          <w:sz w:val="24"/>
+          <w:szCs w:val="24"/>
+        </w:rPr>
+        <w:t xml:space="preserve">is not exactly the same as </w:t>
+      </w:r>
+      <w:proofErr w:type="spellStart"/>
+      <w:r>
+        <w:rPr>
+          <w:rFonts w:ascii="Arial" w:hAnsi="Arial" w:cs="Arial"/>
+          <w:sz w:val="24"/>
+          <w:szCs w:val="24"/>
+        </w:rPr>
+        <w:t>DeSeq’s</w:t>
+      </w:r>
+      <w:proofErr w:type="spellEnd"/>
+      <w:r>
+        <w:rPr>
+          <w:rFonts w:ascii="Arial" w:hAnsi="Arial" w:cs="Arial"/>
+          <w:sz w:val="24"/>
+          <w:szCs w:val="24"/>
+        </w:rPr>
+        <w:t xml:space="preserve"> more complex </w:t>
       </w:r>
       <w:r>
         <w:rPr>
@@ -3367,6 +4915,7 @@
         <w:docPartUnique/>
       </w:docPartObj>
     </w:sdtPr>
+    <w:sdtEndPr/>
     <w:sdtContent>
       <w:p>
         <w:pPr>
@@ -3386,7 +4935,7 @@
           <w:rPr>
             <w:noProof/>
           </w:rPr>
-          <w:t>2</w:t>
+          <w:t>5</w:t>
         </w:r>
         <w:r>
           <w:rPr>
@@ -3553,6 +5102,7 @@
     <w:lsdException w:name="HTML Sample" w:semiHidden="1" w:unhideWhenUsed="1"/>
     <w:lsdException w:name="HTML Typewriter" w:semiHidden="1" w:unhideWhenUsed="1"/>
     <w:lsdException w:name="HTML Variable" w:semiHidden="1" w:unhideWhenUsed="1"/>
+    <w:lsdException w:name="Normal Table" w:semiHidden="1" w:unhideWhenUsed="1"/>
     <w:lsdException w:name="annotation subject" w:semiHidden="1" w:unhideWhenUsed="1"/>
     <w:lsdException w:name="No List" w:semiHidden="1" w:unhideWhenUsed="1"/>
     <w:lsdException w:name="Outline List 1" w:semiHidden="1" w:unhideWhenUsed="1"/>
@@ -3597,6 +5147,7 @@
     <w:lsdException w:name="Table Professional" w:semiHidden="1" w:unhideWhenUsed="1"/>
     <w:lsdException w:name="Table Subtle 1" w:semiHidden="1" w:unhideWhenUsed="1"/>
     <w:lsdException w:name="Table Subtle 2" w:semiHidden="1" w:unhideWhenUsed="1"/>
+    <w:lsdException w:name="Table Web 1" w:semiHidden="1" w:unhideWhenUsed="1"/>
     <w:lsdException w:name="Table Web 2" w:semiHidden="1" w:unhideWhenUsed="1"/>
     <w:lsdException w:name="Table Web 3" w:semiHidden="1" w:unhideWhenUsed="1"/>
     <w:lsdException w:name="Balloon Text" w:semiHidden="1" w:unhideWhenUsed="1"/>
@@ -3830,6 +5381,7 @@
   <w:style w:type="character" w:default="1" w:styleId="DefaultParagraphFont">
     <w:name w:val="Default Paragraph Font"/>
     <w:uiPriority w:val="1"/>
+    <w:semiHidden/>
     <w:unhideWhenUsed/>
   </w:style>
   <w:style w:type="table" w:default="1" w:styleId="TableNormal">

</xml_diff>